<commit_message>
Edit and comment on data management plan
</commit_message>
<xml_diff>
--- a/data-management-plan/ATLS DMP_V0.1.4_13 March2024_MS_SR.docx
+++ b/data-management-plan/ATLS DMP_V0.1.4_13 March2024_MS_SR.docx
@@ -469,7 +469,7 @@
                 <v:stroke joinstyle="miter"/>
                 <v:path gradientshapeok="t" o:connecttype="rect"/>
               </v:shapetype>
-              <v:shape id="Text Box 2" o:spid="_x0000_s1026" type="#_x0000_t202" style="position:absolute;left:0;text-align:left;margin-left:62.25pt;margin-top:.45pt;width:359.95pt;height:227.8pt;z-index:251659264;visibility:visible;mso-wrap-style:square;mso-width-percent:0;mso-height-percent:0;mso-wrap-distance-left:9pt;mso-wrap-distance-top:0;mso-wrap-distance-right:9pt;mso-wrap-distance-bottom:0;mso-position-horizontal:absolute;mso-position-horizontal-relative:margin;mso-position-vertical:absolute;mso-position-vertical-relative:text;mso-width-percent:0;mso-height-percent:0;mso-width-relative:margin;mso-height-relative:margin;v-text-anchor:top" o:gfxdata="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">
+              <v:shape id="Text Box 2" o:spid="_x0000_s1026" type="#_x0000_t202" style="position:absolute;left:0;text-align:left;margin-left:62.25pt;margin-top:.45pt;width:359.95pt;height:227.8pt;z-index:251659264;visibility:visible;mso-wrap-style:square;mso-width-percent:0;mso-height-percent:0;mso-wrap-distance-left:9pt;mso-wrap-distance-top:0;mso-wrap-distance-right:9pt;mso-wrap-distance-bottom:0;mso-position-horizontal:absolute;mso-position-horizontal-relative:margin;mso-position-vertical:absolute;mso-position-vertical-relative:text;mso-width-percent:0;mso-height-percent:0;mso-width-relative:margin;mso-height-relative:margin;v-text-anchor:top" o:gfxdata="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">
                 <v:textbox>
                   <w:txbxContent>
                     <w:p>
@@ -2772,13 +2772,13 @@
         </w:rPr>
       </w:pPr>
     </w:p>
-    <w:bookmarkStart w:id="12" w:name="_Toc6479630" w:displacedByCustomXml="next"/>
-    <w:bookmarkStart w:id="13" w:name="_Toc6479543" w:displacedByCustomXml="next"/>
-    <w:bookmarkStart w:id="14" w:name="_Toc158459684" w:displacedByCustomXml="next"/>
-    <w:bookmarkStart w:id="15" w:name="_Toc158461477" w:displacedByCustomXml="next"/>
+    <w:bookmarkStart w:id="12" w:name="_Toc6479543" w:displacedByCustomXml="next"/>
+    <w:bookmarkStart w:id="13" w:name="_Toc6479630" w:displacedByCustomXml="next"/>
+    <w:bookmarkStart w:id="14" w:name="_Toc158524165" w:displacedByCustomXml="next"/>
+    <w:bookmarkStart w:id="15" w:name="_Toc158461768" w:displacedByCustomXml="next"/>
     <w:bookmarkStart w:id="16" w:name="_Toc158461671" w:displacedByCustomXml="next"/>
-    <w:bookmarkStart w:id="17" w:name="_Toc158461768" w:displacedByCustomXml="next"/>
-    <w:bookmarkStart w:id="18" w:name="_Toc158524165" w:displacedByCustomXml="next"/>
+    <w:bookmarkStart w:id="17" w:name="_Toc158461477" w:displacedByCustomXml="next"/>
+    <w:bookmarkStart w:id="18" w:name="_Toc158459684" w:displacedByCustomXml="next"/>
     <w:sdt>
       <w:sdtPr>
         <w:rPr>
@@ -6960,14 +6960,14 @@
         </w:rPr>
         <w:t>Contact List</w:t>
       </w:r>
-      <w:bookmarkEnd w:id="21"/>
-      <w:bookmarkEnd w:id="22"/>
-      <w:bookmarkEnd w:id="23"/>
       <w:bookmarkEnd w:id="18"/>
       <w:bookmarkEnd w:id="17"/>
       <w:bookmarkEnd w:id="16"/>
       <w:bookmarkEnd w:id="15"/>
       <w:bookmarkEnd w:id="14"/>
+      <w:bookmarkEnd w:id="21"/>
+      <w:bookmarkEnd w:id="22"/>
+      <w:bookmarkEnd w:id="23"/>
     </w:p>
     <w:p>
       <w:pPr>
@@ -6993,10 +6993,10 @@
         <w:tblLook w:val="01E0" w:firstRow="1" w:lastRow="1" w:firstColumn="1" w:lastColumn="1" w:noHBand="0" w:noVBand="0"/>
       </w:tblPr>
       <w:tblGrid>
-        <w:gridCol w:w="1555"/>
-        <w:gridCol w:w="2471"/>
-        <w:gridCol w:w="1647"/>
-        <w:gridCol w:w="3872"/>
+        <w:gridCol w:w="1523"/>
+        <w:gridCol w:w="2209"/>
+        <w:gridCol w:w="2043"/>
+        <w:gridCol w:w="3770"/>
       </w:tblGrid>
       <w:tr>
         <w:trPr>
@@ -7091,8 +7091,19 @@
             <w:pPr>
               <w:pStyle w:val="SOPtext"/>
             </w:pPr>
+            <w:commentRangeStart w:id="24"/>
             <w:r>
               <w:t>P. Investigator</w:t>
+            </w:r>
+            <w:commentRangeEnd w:id="24"/>
+            <w:r>
+              <w:rPr>
+                <w:rStyle w:val="CommentReference"/>
+                <w:rFonts w:ascii="Times New (W1)" w:eastAsia="Times New Roman" w:hAnsi="Times New Roman" w:cs="Times New Roman"/>
+                <w:color w:val="auto"/>
+                <w:lang w:val="en-GB" w:eastAsia="zh-CN"/>
+              </w:rPr>
+              <w:commentReference w:id="24"/>
             </w:r>
           </w:p>
         </w:tc>
@@ -7200,29 +7211,56 @@
             <w:pPr>
               <w:pStyle w:val="SOPtext"/>
             </w:pPr>
+            <w:del w:id="25" w:author="Martin Gerdin Wärnberg" w:date="2024-03-31T08:07:00Z">
+              <w:r>
+                <w:rPr>
+                  <w:rFonts w:asciiTheme="minorHAnsi" w:hAnsiTheme="minorHAnsi"/>
+                  <w:szCs w:val="22"/>
+                </w:rPr>
+                <w:delText>karolinska</w:delText>
+              </w:r>
+            </w:del>
+            <w:ins w:id="26" w:author="Martin Gerdin Wärnberg" w:date="2024-03-31T08:07:00Z">
+              <w:r>
+                <w:rPr>
+                  <w:rFonts w:asciiTheme="minorHAnsi" w:hAnsiTheme="minorHAnsi"/>
+                  <w:szCs w:val="22"/>
+                </w:rPr>
+                <w:t>Karolinska</w:t>
+              </w:r>
+            </w:ins>
+            <w:r>
+              <w:rPr>
+                <w:rFonts w:asciiTheme="minorHAnsi" w:hAnsiTheme="minorHAnsi"/>
+                <w:szCs w:val="22"/>
+              </w:rPr>
+              <w:t xml:space="preserve"> </w:t>
+            </w:r>
             <w:proofErr w:type="spellStart"/>
+            <w:ins w:id="27" w:author="Martin Gerdin Wärnberg" w:date="2024-03-31T08:07:00Z">
+              <w:r>
+                <w:rPr>
+                  <w:rFonts w:asciiTheme="minorHAnsi" w:hAnsiTheme="minorHAnsi"/>
+                  <w:szCs w:val="22"/>
+                </w:rPr>
+                <w:t>I</w:t>
+              </w:r>
+            </w:ins>
+            <w:del w:id="28" w:author="Martin Gerdin Wärnberg" w:date="2024-03-31T08:07:00Z">
+              <w:r>
+                <w:rPr>
+                  <w:rFonts w:asciiTheme="minorHAnsi" w:hAnsiTheme="minorHAnsi"/>
+                  <w:szCs w:val="22"/>
+                </w:rPr>
+                <w:delText>i</w:delText>
+              </w:r>
+            </w:del>
             <w:r>
               <w:rPr>
                 <w:rFonts w:asciiTheme="minorHAnsi" w:hAnsiTheme="minorHAnsi"/>
                 <w:szCs w:val="22"/>
               </w:rPr>
-              <w:t>karolinska</w:t>
-            </w:r>
-            <w:proofErr w:type="spellEnd"/>
-            <w:r>
-              <w:rPr>
-                <w:rFonts w:asciiTheme="minorHAnsi" w:hAnsiTheme="minorHAnsi"/>
-                <w:szCs w:val="22"/>
-              </w:rPr>
-              <w:t xml:space="preserve"> </w:t>
-            </w:r>
-            <w:proofErr w:type="spellStart"/>
-            <w:r>
-              <w:rPr>
-                <w:rFonts w:asciiTheme="minorHAnsi" w:hAnsiTheme="minorHAnsi"/>
-                <w:szCs w:val="22"/>
-              </w:rPr>
-              <w:t>institutet</w:t>
+              <w:t>nstitutet</w:t>
             </w:r>
             <w:proofErr w:type="spellEnd"/>
           </w:p>
@@ -7287,11 +7325,19 @@
             <w:pPr>
               <w:pStyle w:val="SOPtext"/>
             </w:pPr>
-            <w:proofErr w:type="spellStart"/>
-            <w:r>
-              <w:t>Tgi</w:t>
-            </w:r>
-            <w:proofErr w:type="spellEnd"/>
+            <w:r>
+              <w:t>T</w:t>
+            </w:r>
+            <w:ins w:id="29" w:author="Martin Gerdin Wärnberg" w:date="2024-03-31T08:07:00Z">
+              <w:r>
+                <w:t>GI</w:t>
+              </w:r>
+            </w:ins>
+            <w:del w:id="30" w:author="Martin Gerdin Wärnberg" w:date="2024-03-31T08:07:00Z">
+              <w:r>
+                <w:delText>gi</w:delText>
+              </w:r>
+            </w:del>
             <w:r>
               <w:t>, New Delhi</w:t>
             </w:r>
@@ -7660,8 +7706,8 @@
           <w:lang w:val="en-US"/>
         </w:rPr>
       </w:pPr>
-      <w:bookmarkStart w:id="24" w:name="_Toc6479546"/>
-      <w:bookmarkStart w:id="25" w:name="_Toc6479633"/>
+      <w:bookmarkStart w:id="31" w:name="_Toc6479546"/>
+      <w:bookmarkStart w:id="32" w:name="_Toc6479633"/>
     </w:p>
     <w:p>
       <w:pPr>
@@ -7671,7 +7717,7 @@
           <w:color w:val="000000" w:themeColor="text1"/>
         </w:rPr>
       </w:pPr>
-      <w:bookmarkStart w:id="26" w:name="_Toc161164377"/>
+      <w:bookmarkStart w:id="33" w:name="_Toc161164377"/>
       <w:r>
         <w:rPr>
           <w:color w:val="000000" w:themeColor="text1"/>
@@ -7691,7 +7737,7 @@
         </w:rPr>
         <w:t>summary</w:t>
       </w:r>
-      <w:bookmarkEnd w:id="26"/>
+      <w:bookmarkEnd w:id="33"/>
     </w:p>
     <w:p>
       <w:pPr>
@@ -7700,14 +7746,14 @@
           <w:color w:val="000000" w:themeColor="text1"/>
         </w:rPr>
       </w:pPr>
-      <w:bookmarkStart w:id="27" w:name="_Toc161164378"/>
+      <w:bookmarkStart w:id="34" w:name="_Toc161164378"/>
       <w:r>
         <w:t xml:space="preserve">3.1 </w:t>
       </w:r>
       <w:r>
         <w:t>Protocol summary</w:t>
       </w:r>
-      <w:bookmarkEnd w:id="27"/>
+      <w:bookmarkEnd w:id="34"/>
     </w:p>
     <w:tbl>
       <w:tblPr>
@@ -8412,6 +8458,7 @@
       <w:tr>
         <w:trPr>
           <w:jc w:val="center"/>
+          <w:del w:id="35" w:author="Martin Gerdin Wärnberg" w:date="2024-03-31T08:09:00Z"/>
         </w:trPr>
         <w:tc>
           <w:tcPr>
@@ -8423,6 +8470,7 @@
                 <w:tab w:val="left" w:pos="1955"/>
               </w:tabs>
               <w:rPr>
+                <w:del w:id="36" w:author="Martin Gerdin Wärnberg" w:date="2024-03-31T08:09:00Z"/>
                 <w:rFonts w:asciiTheme="minorHAnsi" w:hAnsiTheme="minorHAnsi" w:cstheme="minorHAnsi"/>
                 <w:b/>
                 <w:bCs/>
@@ -8430,16 +8478,18 @@
                 <w:szCs w:val="22"/>
               </w:rPr>
             </w:pPr>
-            <w:r>
-              <w:rPr>
-                <w:rFonts w:asciiTheme="minorHAnsi" w:hAnsiTheme="minorHAnsi" w:cstheme="minorHAnsi"/>
-                <w:b/>
-                <w:bCs/>
-                <w:sz w:val="22"/>
-                <w:szCs w:val="22"/>
-              </w:rPr>
-              <w:t>Background</w:t>
-            </w:r>
+            <w:del w:id="37" w:author="Martin Gerdin Wärnberg" w:date="2024-03-31T08:09:00Z">
+              <w:r>
+                <w:rPr>
+                  <w:rFonts w:asciiTheme="minorHAnsi" w:hAnsiTheme="minorHAnsi" w:cstheme="minorHAnsi"/>
+                  <w:b/>
+                  <w:bCs/>
+                  <w:sz w:val="22"/>
+                  <w:szCs w:val="22"/>
+                </w:rPr>
+                <w:delText>Background</w:delText>
+              </w:r>
+            </w:del>
           </w:p>
         </w:tc>
         <w:tc>
@@ -8452,41 +8502,24 @@
               <w:spacing w:before="180" w:after="180"/>
               <w:jc w:val="both"/>
               <w:rPr>
+                <w:del w:id="38" w:author="Martin Gerdin Wärnberg" w:date="2024-03-31T08:09:00Z"/>
                 <w:rFonts w:ascii="LMRoman10-Regular-Identity-H" w:hAnsi="LMRoman10-Regular-Identity-H" w:cs="LMRoman10-Regular-Identity-H"/>
                 <w:sz w:val="22"/>
                 <w:szCs w:val="22"/>
                 <w:lang w:val="en-IN"/>
               </w:rPr>
             </w:pPr>
-            <w:r>
-              <w:rPr>
-                <w:rFonts w:ascii="LMRoman10-Regular-Identity-H" w:hAnsi="LMRoman10-Regular-Identity-H" w:cs="LMRoman10-Regular-Identity-H"/>
-                <w:sz w:val="22"/>
-                <w:szCs w:val="22"/>
-                <w:lang w:val="en-IN"/>
-              </w:rPr>
-              <w:t xml:space="preserve">Several trauma life support training programmes have been developed to improve the early management of patients in the hospital by providing a structured framework for assessment and treatment. The proprietary Advanced Trauma Life Support® (ATLS®) is the most established trauma life support training programme and more than one million physicians in over 80 countries have been trained in the programme since the first course in 1978. In the US and many other countries training in ATLS® is virtually mandatory for trauma care physicians. Uptake in low- and </w:t>
-            </w:r>
-            <w:proofErr w:type="gramStart"/>
-            <w:r>
-              <w:rPr>
-                <w:rFonts w:ascii="LMRoman10-Regular-Identity-H" w:hAnsi="LMRoman10-Regular-Identity-H" w:cs="LMRoman10-Regular-Identity-H"/>
-                <w:sz w:val="22"/>
-                <w:szCs w:val="22"/>
-                <w:lang w:val="en-IN"/>
-              </w:rPr>
-              <w:t>middle income</w:t>
-            </w:r>
-            <w:proofErr w:type="gramEnd"/>
-            <w:r>
-              <w:rPr>
-                <w:rFonts w:ascii="LMRoman10-Regular-Identity-H" w:hAnsi="LMRoman10-Regular-Identity-H" w:cs="LMRoman10-Regular-Identity-H"/>
-                <w:sz w:val="22"/>
-                <w:szCs w:val="22"/>
-                <w:lang w:val="en-IN"/>
-              </w:rPr>
-              <w:t xml:space="preserve"> countries (LMIC) has been slow, potentially due to high costs.</w:t>
-            </w:r>
+            <w:del w:id="39" w:author="Martin Gerdin Wärnberg" w:date="2024-03-31T08:09:00Z">
+              <w:r>
+                <w:rPr>
+                  <w:rFonts w:ascii="LMRoman10-Regular-Identity-H" w:hAnsi="LMRoman10-Regular-Identity-H" w:cs="LMRoman10-Regular-Identity-H"/>
+                  <w:sz w:val="22"/>
+                  <w:szCs w:val="22"/>
+                  <w:lang w:val="en-IN"/>
+                </w:rPr>
+                <w:delText>Several trauma life support training programmes have been developed to improve the early management of patients in the hospital by providing a structured framework for assessment and treatment. The proprietary Advanced Trauma Life Support® (ATLS®) is the most established trauma life support training programme and more than one million physicians in over 80 countries have been trained in the programme since the first course in 1978. In the US and many other countries training in ATLS® is virtually mandatory for trauma care physicians. Uptake in low- and middle income countries (LMIC) has been slow, potentially due to high costs.</w:delText>
+              </w:r>
+            </w:del>
           </w:p>
         </w:tc>
       </w:tr>
@@ -8658,14 +8691,16 @@
               </w:rPr>
               <w:t xml:space="preserve"> improves patient outcomes.</w:t>
             </w:r>
-            <w:r>
-              <w:rPr>
-                <w:rFonts w:asciiTheme="minorHAnsi" w:hAnsiTheme="minorHAnsi" w:cstheme="minorHAnsi"/>
-                <w:sz w:val="22"/>
-                <w:szCs w:val="22"/>
-              </w:rPr>
-              <w:t xml:space="preserve"> </w:t>
-            </w:r>
+            <w:del w:id="40" w:author="Martin Gerdin Wärnberg" w:date="2024-03-31T08:10:00Z">
+              <w:r>
+                <w:rPr>
+                  <w:rFonts w:asciiTheme="minorHAnsi" w:hAnsiTheme="minorHAnsi" w:cstheme="minorHAnsi"/>
+                  <w:sz w:val="22"/>
+                  <w:szCs w:val="22"/>
+                </w:rPr>
+                <w:delText xml:space="preserve"> </w:delText>
+              </w:r>
+            </w:del>
           </w:p>
           <w:p>
             <w:pPr>
@@ -8673,6 +8708,7 @@
                 <w:tab w:val="left" w:pos="1955"/>
               </w:tabs>
               <w:rPr>
+                <w:del w:id="41" w:author="Martin Gerdin Wärnberg" w:date="2024-03-31T08:10:00Z"/>
                 <w:rFonts w:asciiTheme="minorHAnsi" w:hAnsiTheme="minorHAnsi" w:cstheme="minorHAnsi"/>
                 <w:sz w:val="22"/>
                 <w:szCs w:val="22"/>
@@ -8685,59 +8721,62 @@
               <w:autoSpaceDN w:val="0"/>
               <w:adjustRightInd w:val="0"/>
               <w:rPr>
+                <w:del w:id="42" w:author="Martin Gerdin Wärnberg" w:date="2024-03-31T08:10:00Z"/>
                 <w:rFonts w:ascii="LMRoman10-Regular-Identity-H" w:hAnsi="LMRoman10-Regular-Identity-H" w:cs="LMRoman10-Regular-Identity-H"/>
                 <w:sz w:val="22"/>
                 <w:szCs w:val="22"/>
                 <w:lang w:val="en-IN"/>
               </w:rPr>
             </w:pPr>
-            <w:r>
-              <w:rPr>
-                <w:rFonts w:ascii="LMRoman10-Bold-Identity-H" w:hAnsi="LMRoman10-Bold-Identity-H" w:cs="LMRoman10-Bold-Identity-H"/>
-                <w:b/>
-                <w:bCs/>
-                <w:sz w:val="22"/>
-                <w:szCs w:val="22"/>
-                <w:lang w:val="en-IN"/>
-              </w:rPr>
-              <w:t xml:space="preserve">Aim: </w:t>
-            </w:r>
-            <w:r>
-              <w:rPr>
-                <w:rFonts w:ascii="LMRoman10-Regular-Identity-H" w:hAnsi="LMRoman10-Regular-Identity-H" w:cs="LMRoman10-Regular-Identity-H"/>
-                <w:sz w:val="22"/>
-                <w:szCs w:val="22"/>
-                <w:lang w:val="en-IN"/>
-              </w:rPr>
-              <w:t>To compare the effects of ATLS</w:t>
-            </w:r>
-            <w:r>
-              <w:rPr>
-                <w:rFonts w:ascii="LMRoman8-Regular-Identity-H" w:eastAsia="LMRoman8-Regular-Identity-H" w:hAnsi="LMRoman10-Bold-Identity-H" w:cs="LMRoman8-Regular-Identity-H" w:hint="eastAsia"/>
-                <w:sz w:val="15"/>
-                <w:szCs w:val="15"/>
-                <w:lang w:val="en-IN"/>
-              </w:rPr>
-              <w:t>®</w:t>
-            </w:r>
-            <w:r>
-              <w:rPr>
-                <w:rFonts w:ascii="LMRoman8-Regular-Identity-H" w:eastAsia="LMRoman8-Regular-Identity-H" w:hAnsi="LMRoman10-Bold-Identity-H" w:cs="LMRoman8-Regular-Identity-H"/>
-                <w:sz w:val="15"/>
-                <w:szCs w:val="15"/>
-                <w:lang w:val="en-IN"/>
-              </w:rPr>
-              <w:t xml:space="preserve"> </w:t>
-            </w:r>
-            <w:r>
-              <w:rPr>
-                <w:rFonts w:ascii="LMRoman10-Regular-Identity-H" w:hAnsi="LMRoman10-Regular-Identity-H" w:cs="LMRoman10-Regular-Identity-H"/>
-                <w:sz w:val="22"/>
-                <w:szCs w:val="22"/>
-                <w:lang w:val="en-IN"/>
-              </w:rPr>
-              <w:t>training with standard care on outcomes in adult trauma patients.</w:t>
-            </w:r>
+            <w:del w:id="43" w:author="Martin Gerdin Wärnberg" w:date="2024-03-31T08:10:00Z">
+              <w:r>
+                <w:rPr>
+                  <w:rFonts w:ascii="LMRoman10-Bold-Identity-H" w:hAnsi="LMRoman10-Bold-Identity-H" w:cs="LMRoman10-Bold-Identity-H"/>
+                  <w:b/>
+                  <w:bCs/>
+                  <w:sz w:val="22"/>
+                  <w:szCs w:val="22"/>
+                  <w:lang w:val="en-IN"/>
+                </w:rPr>
+                <w:delText xml:space="preserve">Aim: </w:delText>
+              </w:r>
+              <w:r>
+                <w:rPr>
+                  <w:rFonts w:ascii="LMRoman10-Regular-Identity-H" w:hAnsi="LMRoman10-Regular-Identity-H" w:cs="LMRoman10-Regular-Identity-H"/>
+                  <w:sz w:val="22"/>
+                  <w:szCs w:val="22"/>
+                  <w:lang w:val="en-IN"/>
+                </w:rPr>
+                <w:delText>To compare the effects of ATLS</w:delText>
+              </w:r>
+              <w:r>
+                <w:rPr>
+                  <w:rFonts w:ascii="LMRoman8-Regular-Identity-H" w:eastAsia="LMRoman8-Regular-Identity-H" w:hAnsi="LMRoman10-Bold-Identity-H" w:cs="LMRoman8-Regular-Identity-H" w:hint="eastAsia"/>
+                  <w:sz w:val="15"/>
+                  <w:szCs w:val="15"/>
+                  <w:lang w:val="en-IN"/>
+                </w:rPr>
+                <w:delText>®</w:delText>
+              </w:r>
+              <w:r>
+                <w:rPr>
+                  <w:rFonts w:ascii="LMRoman8-Regular-Identity-H" w:eastAsia="LMRoman8-Regular-Identity-H" w:hAnsi="LMRoman10-Bold-Identity-H" w:cs="LMRoman8-Regular-Identity-H"/>
+                  <w:sz w:val="15"/>
+                  <w:szCs w:val="15"/>
+                  <w:lang w:val="en-IN"/>
+                </w:rPr>
+                <w:delText xml:space="preserve"> </w:delText>
+              </w:r>
+              <w:r>
+                <w:rPr>
+                  <w:rFonts w:ascii="LMRoman10-Regular-Identity-H" w:hAnsi="LMRoman10-Regular-Identity-H" w:cs="LMRoman10-Regular-Identity-H"/>
+                  <w:sz w:val="22"/>
+                  <w:szCs w:val="22"/>
+                  <w:lang w:val="en-IN"/>
+                </w:rPr>
+                <w:delText>training with standard care on outcomes in adult trauma patients.</w:delText>
+              </w:r>
+            </w:del>
           </w:p>
           <w:p>
             <w:pPr>
@@ -8751,26 +8790,122 @@
                 <w:szCs w:val="22"/>
               </w:rPr>
             </w:pPr>
-            <w:r>
-              <w:rPr>
-                <w:rFonts w:ascii="LMRoman10-Bold-Identity-H" w:hAnsi="LMRoman10-Bold-Identity-H" w:cs="LMRoman10-Bold-Identity-H"/>
+            <w:del w:id="44" w:author="Martin Gerdin Wärnberg" w:date="2024-03-31T08:10:00Z">
+              <w:r>
+                <w:rPr>
+                  <w:rFonts w:ascii="LMRoman10-Bold-Identity-H" w:hAnsi="LMRoman10-Bold-Identity-H" w:cs="LMRoman10-Bold-Identity-H"/>
+                  <w:b/>
+                  <w:bCs/>
+                  <w:sz w:val="22"/>
+                  <w:szCs w:val="22"/>
+                  <w:lang w:val="en-IN"/>
+                </w:rPr>
+                <w:delText xml:space="preserve">Primary Outcome: </w:delText>
+              </w:r>
+              <w:r>
+                <w:rPr>
+                  <w:rFonts w:ascii="LMRoman10-Regular-Identity-H" w:hAnsi="LMRoman10-Regular-Identity-H" w:cs="LMRoman10-Regular-Identity-H"/>
+                  <w:sz w:val="22"/>
+                  <w:szCs w:val="22"/>
+                  <w:lang w:val="en-IN"/>
+                </w:rPr>
+                <w:delText>All-cause mortality within 30 days of arrival at the emergency department.</w:delText>
+              </w:r>
+            </w:del>
+          </w:p>
+        </w:tc>
+      </w:tr>
+      <w:tr>
+        <w:trPr>
+          <w:jc w:val="center"/>
+          <w:ins w:id="45" w:author="Martin Gerdin Wärnberg" w:date="2024-03-31T08:10:00Z"/>
+        </w:trPr>
+        <w:tc>
+          <w:tcPr>
+            <w:tcW w:w="2518" w:type="dxa"/>
+          </w:tcPr>
+          <w:p>
+            <w:pPr>
+              <w:tabs>
+                <w:tab w:val="left" w:pos="1955"/>
+              </w:tabs>
+              <w:rPr>
+                <w:ins w:id="46" w:author="Martin Gerdin Wärnberg" w:date="2024-03-31T08:10:00Z"/>
+                <w:rFonts w:asciiTheme="minorHAnsi" w:hAnsiTheme="minorHAnsi" w:cstheme="minorHAnsi"/>
                 <w:b/>
                 <w:bCs/>
                 <w:sz w:val="22"/>
                 <w:szCs w:val="22"/>
-                <w:lang w:val="en-IN"/>
-              </w:rPr>
-              <w:t xml:space="preserve">Primary Outcome: </w:t>
-            </w:r>
-            <w:r>
-              <w:rPr>
-                <w:rFonts w:ascii="LMRoman10-Regular-Identity-H" w:hAnsi="LMRoman10-Regular-Identity-H" w:cs="LMRoman10-Regular-Identity-H"/>
-                <w:sz w:val="22"/>
-                <w:szCs w:val="22"/>
-                <w:lang w:val="en-IN"/>
-              </w:rPr>
-              <w:t>All-cause mortality within 30 days of arrival at the emergency department.</w:t>
-            </w:r>
+              </w:rPr>
+            </w:pPr>
+            <w:ins w:id="47" w:author="Martin Gerdin Wärnberg" w:date="2024-03-31T08:10:00Z">
+              <w:r>
+                <w:rPr>
+                  <w:rFonts w:asciiTheme="minorHAnsi" w:hAnsiTheme="minorHAnsi" w:cstheme="minorHAnsi"/>
+                  <w:b/>
+                  <w:bCs/>
+                  <w:sz w:val="22"/>
+                  <w:szCs w:val="22"/>
+                </w:rPr>
+                <w:t>Aim</w:t>
+              </w:r>
+            </w:ins>
+          </w:p>
+        </w:tc>
+        <w:tc>
+          <w:tcPr>
+            <w:tcW w:w="6724" w:type="dxa"/>
+          </w:tcPr>
+          <w:p>
+            <w:pPr>
+              <w:tabs>
+                <w:tab w:val="left" w:pos="1955"/>
+              </w:tabs>
+              <w:rPr>
+                <w:ins w:id="48" w:author="Martin Gerdin Wärnberg" w:date="2024-03-31T08:10:00Z"/>
+                <w:rFonts w:asciiTheme="minorHAnsi" w:hAnsiTheme="minorHAnsi" w:cstheme="minorHAnsi"/>
+                <w:sz w:val="22"/>
+                <w:szCs w:val="22"/>
+              </w:rPr>
+            </w:pPr>
+            <w:ins w:id="49" w:author="Martin Gerdin Wärnberg" w:date="2024-03-31T08:10:00Z">
+              <w:r>
+                <w:rPr>
+                  <w:rFonts w:ascii="LMRoman10-Regular-Identity-H" w:hAnsi="LMRoman10-Regular-Identity-H" w:cs="LMRoman10-Regular-Identity-H"/>
+                  <w:sz w:val="22"/>
+                  <w:szCs w:val="22"/>
+                  <w:lang w:val="en-IN"/>
+                </w:rPr>
+                <w:t>To compare the effects of ATLS</w:t>
+              </w:r>
+              <w:r>
+                <w:rPr>
+                  <w:rFonts w:ascii="LMRoman8-Regular-Identity-H" w:eastAsia="LMRoman8-Regular-Identity-H" w:hAnsi="LMRoman10-Bold-Identity-H" w:cs="LMRoman8-Regular-Identity-H" w:hint="eastAsia"/>
+                  <w:sz w:val="15"/>
+                  <w:szCs w:val="15"/>
+                  <w:lang w:val="en-IN"/>
+                </w:rPr>
+                <w:t>®</w:t>
+              </w:r>
+              <w:r>
+                <w:rPr>
+                  <w:rFonts w:ascii="LMRoman8-Regular-Identity-H" w:eastAsia="LMRoman8-Regular-Identity-H" w:hAnsi="LMRoman10-Bold-Identity-H" w:cs="LMRoman8-Regular-Identity-H"/>
+                  <w:sz w:val="15"/>
+                  <w:szCs w:val="15"/>
+                  <w:lang w:val="en-IN"/>
+                </w:rPr>
+                <w:t xml:space="preserve"> </w:t>
+              </w:r>
+              <w:r>
+                <w:rPr>
+                  <w:rFonts w:ascii="LMRoman10-Regular-Identity-H" w:hAnsi="LMRoman10-Regular-Identity-H" w:cs="LMRoman10-Regular-Identity-H"/>
+                  <w:sz w:val="22"/>
+                  <w:szCs w:val="22"/>
+                  <w:lang w:val="en-IN"/>
+                </w:rPr>
+                <w:t>training with standard care on outcomes in adult trauma patients.</w:t>
+              </w:r>
+            </w:ins>
           </w:p>
         </w:tc>
       </w:tr>
@@ -8832,7 +8967,7 @@
               </w:rPr>
               <w:t xml:space="preserve">Adult trauma patients </w:t>
             </w:r>
-            <w:ins w:id="28" w:author="Samriddhi Ranjan" w:date="2024-03-13T11:42:00Z">
+            <w:ins w:id="50" w:author="Samriddhi Ranjan" w:date="2024-03-13T11:42:00Z">
               <w:r>
                 <w:rPr>
                   <w:rFonts w:ascii="LMRoman10-Regular-Identity-H" w:hAnsi="LMRoman10-Regular-Identity-H" w:cs="LMRoman10-Regular-Identity-H"/>
@@ -8938,27 +9073,7 @@
                 <w:szCs w:val="22"/>
                 <w:lang w:val="en-IN"/>
               </w:rPr>
-              <w:t xml:space="preserve">training, a proprietary </w:t>
-            </w:r>
-            <w:proofErr w:type="gramStart"/>
-            <w:r>
-              <w:rPr>
-                <w:rFonts w:ascii="LMRoman10-Regular-Identity-H" w:hAnsi="LMRoman10-Regular-Identity-H" w:cs="LMRoman10-Regular-Identity-H"/>
-                <w:sz w:val="22"/>
-                <w:szCs w:val="22"/>
-                <w:lang w:val="en-IN"/>
-              </w:rPr>
-              <w:t>2.5 day</w:t>
-            </w:r>
-            <w:proofErr w:type="gramEnd"/>
-            <w:r>
-              <w:rPr>
-                <w:rFonts w:ascii="LMRoman10-Regular-Identity-H" w:hAnsi="LMRoman10-Regular-Identity-H" w:cs="LMRoman10-Regular-Identity-H"/>
-                <w:sz w:val="22"/>
-                <w:szCs w:val="22"/>
-                <w:lang w:val="en-IN"/>
-              </w:rPr>
-              <w:t xml:space="preserve"> course teaching a standardised approach to trauma patient care using the concepts of a primary and secondary survey. Physicians will be trained in an accredited ATLS</w:t>
+              <w:t>training, a proprietary 2.5 day course teaching a standardised approach to trauma patient care using the concepts of a primary and secondary survey. Physicians will be trained in an accredited ATLS</w:t>
             </w:r>
             <w:r>
               <w:rPr>
@@ -9204,7 +9319,6 @@
                 <w:sz w:val="22"/>
                 <w:szCs w:val="22"/>
               </w:rPr>
-              <w:lastRenderedPageBreak/>
               <w:t>Secondary outcomes:</w:t>
             </w:r>
           </w:p>
@@ -9286,7 +9400,17 @@
                 <w:szCs w:val="22"/>
                 <w:lang w:val="en-IN"/>
               </w:rPr>
-              <w:t>Quality of life within seven days of discharge, and at 30 days and three months of arrival at the emergency department, measured by the official and validated translations of the EQ5D3L. Data on this outcome will be collected in person if the patient is still in hospital, or by phone if the patient has been discharged. We will collect this data from a stratified random sample (site and period) of patient participants. The sampling will be designed so that is maximises statistical efficiency.</w:t>
+              <w:t xml:space="preserve">Quality of life within seven days of discharge, and at 30 days and three months of arrival at the emergency department, measured by the official and validated translations of the EQ5D3L. Data on this outcome will be collected in person if the patient is still in hospital, or by phone if the patient has been </w:t>
+            </w:r>
+            <w:r>
+              <w:rPr>
+                <w:rFonts w:ascii="LMRoman10-Regular-Identity-H" w:hAnsi="LMRoman10-Regular-Identity-H" w:cs="LMRoman10-Regular-Identity-H"/>
+                <w:sz w:val="22"/>
+                <w:szCs w:val="22"/>
+                <w:lang w:val="en-IN"/>
+              </w:rPr>
+              <w:lastRenderedPageBreak/>
+              <w:t>discharged. We will collect this data from a stratified random sample (site and period) of patient participants. The sampling will be designed so that is maximises statistical efficiency.</w:t>
             </w:r>
           </w:p>
           <w:p>
@@ -9481,44 +9605,406 @@
                 <w:szCs w:val="22"/>
               </w:rPr>
             </w:pPr>
-            <w:r>
-              <w:rPr>
-                <w:rFonts w:asciiTheme="minorHAnsi" w:hAnsiTheme="minorHAnsi" w:cstheme="minorHAnsi"/>
-                <w:b/>
-                <w:bCs/>
-                <w:sz w:val="22"/>
-                <w:szCs w:val="22"/>
-              </w:rPr>
-              <w:lastRenderedPageBreak/>
-              <w:t>Expected SAE</w:t>
-            </w:r>
+            <w:del w:id="51" w:author="Martin Gerdin Wärnberg" w:date="2024-03-31T08:13:00Z">
+              <w:r>
+                <w:rPr>
+                  <w:rFonts w:asciiTheme="minorHAnsi" w:hAnsiTheme="minorHAnsi" w:cstheme="minorHAnsi"/>
+                  <w:b/>
+                  <w:bCs/>
+                  <w:sz w:val="22"/>
+                  <w:szCs w:val="22"/>
+                </w:rPr>
+                <w:lastRenderedPageBreak/>
+                <w:delText xml:space="preserve">Expected </w:delText>
+              </w:r>
+              <w:commentRangeStart w:id="52"/>
+              <w:r>
+                <w:rPr>
+                  <w:rFonts w:asciiTheme="minorHAnsi" w:hAnsiTheme="minorHAnsi" w:cstheme="minorHAnsi"/>
+                  <w:b/>
+                  <w:bCs/>
+                  <w:sz w:val="22"/>
+                  <w:szCs w:val="22"/>
+                </w:rPr>
+                <w:delText>SAE</w:delText>
+              </w:r>
+              <w:commentRangeEnd w:id="52"/>
+              <w:r>
+                <w:rPr>
+                  <w:rStyle w:val="CommentReference"/>
+                </w:rPr>
+                <w:commentReference w:id="52"/>
+              </w:r>
+            </w:del>
+            <w:ins w:id="53" w:author="Martin Gerdin Wärnberg" w:date="2024-03-31T08:13:00Z">
+              <w:r>
+                <w:rPr>
+                  <w:rFonts w:asciiTheme="minorHAnsi" w:hAnsiTheme="minorHAnsi" w:cstheme="minorHAnsi"/>
+                  <w:b/>
+                  <w:bCs/>
+                  <w:sz w:val="22"/>
+                  <w:szCs w:val="22"/>
+                </w:rPr>
+                <w:t>Safety Events</w:t>
+              </w:r>
+            </w:ins>
           </w:p>
         </w:tc>
         <w:tc>
           <w:tcPr>
             <w:tcW w:w="6724" w:type="dxa"/>
           </w:tcPr>
+          <w:p>
+            <w:pPr>
+              <w:tabs>
+                <w:tab w:val="left" w:pos="1955"/>
+              </w:tabs>
+              <w:rPr>
+                <w:ins w:id="54" w:author="Martin Gerdin Wärnberg" w:date="2024-03-31T08:14:00Z"/>
+                <w:rFonts w:ascii="LMRoman10-Regular-Identity-H" w:hAnsi="LMRoman10-Regular-Identity-H" w:cs="LMRoman10-Regular-Identity-H"/>
+                <w:sz w:val="22"/>
+                <w:szCs w:val="22"/>
+                <w:lang w:val="en-IN"/>
+              </w:rPr>
+            </w:pPr>
+            <w:ins w:id="55" w:author="Martin Gerdin Wärnberg" w:date="2024-03-31T08:13:00Z">
+              <w:r>
+                <w:rPr>
+                  <w:rFonts w:ascii="LMRoman10-Regular-Identity-H" w:hAnsi="LMRoman10-Regular-Identity-H" w:cs="LMRoman10-Regular-Identity-H"/>
+                  <w:sz w:val="22"/>
+                  <w:szCs w:val="22"/>
+                  <w:lang w:val="en-IN"/>
+                </w:rPr>
+                <w:t>W</w:t>
+              </w:r>
+              <w:r>
+                <w:rPr>
+                  <w:rFonts w:ascii="LMRoman10-Regular-Identity-H" w:hAnsi="LMRoman10-Regular-Identity-H" w:cs="LMRoman10-Regular-Identity-H"/>
+                  <w:sz w:val="22"/>
+                  <w:szCs w:val="22"/>
+                  <w:lang w:val="en-IN"/>
+                </w:rPr>
+                <w:t>e will not collect</w:t>
+              </w:r>
+              <w:r>
+                <w:rPr>
+                  <w:rFonts w:ascii="LMRoman10-Regular-Identity-H" w:hAnsi="LMRoman10-Regular-Identity-H" w:cs="LMRoman10-Regular-Identity-H"/>
+                  <w:sz w:val="22"/>
+                  <w:szCs w:val="22"/>
+                  <w:lang w:val="en-IN"/>
+                </w:rPr>
+                <w:t xml:space="preserve"> </w:t>
+              </w:r>
+              <w:r>
+                <w:rPr>
+                  <w:rFonts w:ascii="LMRoman10-Regular-Identity-H" w:hAnsi="LMRoman10-Regular-Identity-H" w:cs="LMRoman10-Regular-Identity-H"/>
+                  <w:sz w:val="22"/>
+                  <w:szCs w:val="22"/>
+                  <w:lang w:val="en-IN"/>
+                </w:rPr>
+                <w:t>adverse events or serious adverse events, because many of these events are expected</w:t>
+              </w:r>
+              <w:r>
+                <w:rPr>
+                  <w:rFonts w:ascii="LMRoman10-Regular-Identity-H" w:hAnsi="LMRoman10-Regular-Identity-H" w:cs="LMRoman10-Regular-Identity-H"/>
+                  <w:sz w:val="22"/>
+                  <w:szCs w:val="22"/>
+                  <w:lang w:val="en-IN"/>
+                </w:rPr>
+                <w:t xml:space="preserve"> </w:t>
+              </w:r>
+              <w:r>
+                <w:rPr>
+                  <w:rFonts w:ascii="LMRoman10-Regular-Identity-H" w:hAnsi="LMRoman10-Regular-Identity-H" w:cs="LMRoman10-Regular-Identity-H"/>
+                  <w:sz w:val="22"/>
+                  <w:szCs w:val="22"/>
+                  <w:lang w:val="en-IN"/>
+                </w:rPr>
+                <w:t>in this patient population</w:t>
+              </w:r>
+              <w:r>
+                <w:rPr>
+                  <w:rFonts w:ascii="LMRoman10-Regular-Identity-H" w:hAnsi="LMRoman10-Regular-Identity-H" w:cs="LMRoman10-Regular-Identity-H"/>
+                  <w:sz w:val="22"/>
+                  <w:szCs w:val="22"/>
+                  <w:lang w:val="en-IN"/>
+                </w:rPr>
+                <w:t xml:space="preserve">. </w:t>
+              </w:r>
+            </w:ins>
+            <w:ins w:id="56" w:author="Martin Gerdin Wärnberg" w:date="2024-03-31T08:14:00Z">
+              <w:r>
+                <w:rPr>
+                  <w:rFonts w:ascii="LMRoman10-Regular-Identity-H" w:hAnsi="LMRoman10-Regular-Identity-H" w:cs="LMRoman10-Regular-Identity-H"/>
+                  <w:sz w:val="22"/>
+                  <w:szCs w:val="22"/>
+                  <w:lang w:val="en-IN"/>
+                </w:rPr>
+                <w:t>We will only report safety events, if they are life-threatening, prolong</w:t>
+              </w:r>
+              <w:r>
+                <w:rPr>
+                  <w:rFonts w:ascii="LMRoman10-Regular-Identity-H" w:hAnsi="LMRoman10-Regular-Identity-H" w:cs="LMRoman10-Regular-Identity-H"/>
+                  <w:sz w:val="22"/>
+                  <w:szCs w:val="22"/>
+                  <w:lang w:val="en-IN"/>
+                </w:rPr>
+                <w:t xml:space="preserve"> </w:t>
+              </w:r>
+              <w:r>
+                <w:rPr>
+                  <w:rFonts w:ascii="LMRoman10-Regular-Identity-H" w:hAnsi="LMRoman10-Regular-Identity-H" w:cs="LMRoman10-Regular-Identity-H"/>
+                  <w:sz w:val="22"/>
+                  <w:szCs w:val="22"/>
+                  <w:lang w:val="en-IN"/>
+                </w:rPr>
+                <w:t>hospitalisation or</w:t>
+              </w:r>
+              <w:r>
+                <w:rPr>
+                  <w:rFonts w:ascii="LMRoman10-Regular-Identity-H" w:hAnsi="LMRoman10-Regular-Identity-H" w:cs="LMRoman10-Regular-Identity-H"/>
+                  <w:sz w:val="22"/>
+                  <w:szCs w:val="22"/>
+                  <w:lang w:val="en-IN"/>
+                </w:rPr>
+                <w:t xml:space="preserve"> </w:t>
+              </w:r>
+              <w:r>
+                <w:rPr>
+                  <w:rFonts w:ascii="LMRoman10-Regular-Identity-H" w:hAnsi="LMRoman10-Regular-Identity-H" w:cs="LMRoman10-Regular-Identity-H"/>
+                  <w:sz w:val="22"/>
+                  <w:szCs w:val="22"/>
+                  <w:lang w:val="en-IN"/>
+                </w:rPr>
+                <w:t>result in meaningful harm to the participant. We cannot pre-define a comprehensive list</w:t>
+              </w:r>
+              <w:r>
+                <w:rPr>
+                  <w:rFonts w:ascii="LMRoman10-Regular-Identity-H" w:hAnsi="LMRoman10-Regular-Identity-H" w:cs="LMRoman10-Regular-Identity-H"/>
+                  <w:sz w:val="22"/>
+                  <w:szCs w:val="22"/>
+                  <w:lang w:val="en-IN"/>
+                </w:rPr>
+                <w:t xml:space="preserve"> </w:t>
+              </w:r>
+              <w:r>
+                <w:rPr>
+                  <w:rFonts w:ascii="LMRoman10-Regular-Identity-H" w:hAnsi="LMRoman10-Regular-Identity-H" w:cs="LMRoman10-Regular-Identity-H"/>
+                  <w:sz w:val="22"/>
+                  <w:szCs w:val="22"/>
+                  <w:lang w:val="en-IN"/>
+                </w:rPr>
+                <w:t>of events that can be considered safety events, but will actively assess the presence of</w:t>
+              </w:r>
+              <w:r>
+                <w:rPr>
+                  <w:rFonts w:ascii="LMRoman10-Regular-Identity-H" w:hAnsi="LMRoman10-Regular-Identity-H" w:cs="LMRoman10-Regular-Identity-H"/>
+                  <w:sz w:val="22"/>
+                  <w:szCs w:val="22"/>
+                  <w:lang w:val="en-IN"/>
+                </w:rPr>
+                <w:t xml:space="preserve"> </w:t>
+              </w:r>
+              <w:r>
+                <w:rPr>
+                  <w:rFonts w:ascii="LMRoman10-Regular-Identity-H" w:hAnsi="LMRoman10-Regular-Identity-H" w:cs="LMRoman10-Regular-Identity-H"/>
+                  <w:sz w:val="22"/>
+                  <w:szCs w:val="22"/>
+                  <w:lang w:val="en-IN"/>
+                </w:rPr>
+                <w:t>the following safety events:</w:t>
+              </w:r>
+            </w:ins>
+          </w:p>
+          <w:p>
+            <w:pPr>
+              <w:tabs>
+                <w:tab w:val="left" w:pos="1955"/>
+              </w:tabs>
+              <w:rPr>
+                <w:ins w:id="57" w:author="Martin Gerdin Wärnberg" w:date="2024-03-31T08:14:00Z"/>
+                <w:rFonts w:ascii="LMRoman10-Regular-Identity-H" w:hAnsi="LMRoman10-Regular-Identity-H" w:cs="LMRoman10-Regular-Identity-H"/>
+                <w:sz w:val="22"/>
+                <w:szCs w:val="22"/>
+                <w:lang w:val="en-IN"/>
+              </w:rPr>
+            </w:pPr>
+            <w:ins w:id="58" w:author="Martin Gerdin Wärnberg" w:date="2024-03-31T08:14:00Z">
+              <w:r>
+                <w:rPr>
+                  <w:rFonts w:ascii="LMRoman10-Regular-Identity-H" w:hAnsi="LMRoman10-Regular-Identity-H" w:cs="LMRoman10-Regular-Identity-H"/>
+                  <w:sz w:val="22"/>
+                  <w:szCs w:val="22"/>
+                  <w:lang w:val="en-IN"/>
+                </w:rPr>
+                <w:t>• Prolonged mechanical ventilation (&gt; 7 days)</w:t>
+              </w:r>
+            </w:ins>
+          </w:p>
+          <w:p>
+            <w:pPr>
+              <w:tabs>
+                <w:tab w:val="left" w:pos="1955"/>
+              </w:tabs>
+              <w:rPr>
+                <w:ins w:id="59" w:author="Martin Gerdin Wärnberg" w:date="2024-03-31T08:14:00Z"/>
+                <w:rFonts w:ascii="LMRoman10-Regular-Identity-H" w:hAnsi="LMRoman10-Regular-Identity-H" w:cs="LMRoman10-Regular-Identity-H"/>
+                <w:sz w:val="22"/>
+                <w:szCs w:val="22"/>
+                <w:lang w:val="en-IN"/>
+              </w:rPr>
+            </w:pPr>
+            <w:ins w:id="60" w:author="Martin Gerdin Wärnberg" w:date="2024-03-31T08:14:00Z">
+              <w:r>
+                <w:rPr>
+                  <w:rFonts w:ascii="LMRoman10-Regular-Identity-H" w:hAnsi="LMRoman10-Regular-Identity-H" w:cs="LMRoman10-Regular-Identity-H"/>
+                  <w:sz w:val="22"/>
+                  <w:szCs w:val="22"/>
+                  <w:lang w:val="en-IN"/>
+                </w:rPr>
+                <w:t>• Initiation of renal replacement therapy</w:t>
+              </w:r>
+            </w:ins>
+          </w:p>
+          <w:p>
+            <w:pPr>
+              <w:tabs>
+                <w:tab w:val="left" w:pos="1955"/>
+              </w:tabs>
+              <w:rPr>
+                <w:ins w:id="61" w:author="Martin Gerdin Wärnberg" w:date="2024-03-31T08:14:00Z"/>
+                <w:rFonts w:ascii="LMRoman10-Regular-Identity-H" w:hAnsi="LMRoman10-Regular-Identity-H" w:cs="LMRoman10-Regular-Identity-H"/>
+                <w:sz w:val="22"/>
+                <w:szCs w:val="22"/>
+                <w:lang w:val="en-IN"/>
+              </w:rPr>
+            </w:pPr>
+            <w:ins w:id="62" w:author="Martin Gerdin Wärnberg" w:date="2024-03-31T08:14:00Z">
+              <w:r>
+                <w:rPr>
+                  <w:rFonts w:ascii="LMRoman10-Regular-Identity-H" w:hAnsi="LMRoman10-Regular-Identity-H" w:cs="LMRoman10-Regular-Identity-H"/>
+                  <w:sz w:val="22"/>
+                  <w:szCs w:val="22"/>
+                  <w:lang w:val="en-IN"/>
+                </w:rPr>
+                <w:t>• Prolonged (&gt; 2 days) or renewed (restart after at least 2 days without)</w:t>
+              </w:r>
+              <w:r>
+                <w:rPr>
+                  <w:rFonts w:ascii="LMRoman10-Regular-Identity-H" w:hAnsi="LMRoman10-Regular-Identity-H" w:cs="LMRoman10-Regular-Identity-H"/>
+                  <w:sz w:val="22"/>
+                  <w:szCs w:val="22"/>
+                  <w:lang w:val="en-IN"/>
+                </w:rPr>
+                <w:t xml:space="preserve"> </w:t>
+              </w:r>
+              <w:r>
+                <w:rPr>
+                  <w:rFonts w:ascii="LMRoman10-Regular-Identity-H" w:hAnsi="LMRoman10-Regular-Identity-H" w:cs="LMRoman10-Regular-Identity-H"/>
+                  <w:sz w:val="22"/>
+                  <w:szCs w:val="22"/>
+                  <w:lang w:val="en-IN"/>
+                </w:rPr>
+                <w:t>use of</w:t>
+              </w:r>
+              <w:r>
+                <w:rPr>
+                  <w:rFonts w:ascii="LMRoman10-Regular-Identity-H" w:hAnsi="LMRoman10-Regular-Identity-H" w:cs="LMRoman10-Regular-Identity-H"/>
+                  <w:sz w:val="22"/>
+                  <w:szCs w:val="22"/>
+                  <w:lang w:val="en-IN"/>
+                </w:rPr>
+                <w:t xml:space="preserve"> </w:t>
+              </w:r>
+              <w:r>
+                <w:rPr>
+                  <w:rFonts w:ascii="LMRoman10-Regular-Identity-H" w:hAnsi="LMRoman10-Regular-Identity-H" w:cs="LMRoman10-Regular-Identity-H"/>
+                  <w:sz w:val="22"/>
+                  <w:szCs w:val="22"/>
+                  <w:lang w:val="en-IN"/>
+                </w:rPr>
+                <w:t>vasopressors such as norepinephrine or vasopressin</w:t>
+              </w:r>
+            </w:ins>
+          </w:p>
           <w:p>
             <w:pPr>
               <w:autoSpaceDE w:val="0"/>
               <w:autoSpaceDN w:val="0"/>
               <w:adjustRightInd w:val="0"/>
               <w:rPr>
+                <w:del w:id="63" w:author="Martin Gerdin Wärnberg" w:date="2024-03-31T08:13:00Z"/>
                 <w:rFonts w:ascii="LMRoman10-Regular-Identity-H" w:hAnsi="LMRoman10-Regular-Identity-H" w:cs="LMRoman10-Regular-Identity-H"/>
                 <w:sz w:val="22"/>
                 <w:szCs w:val="22"/>
                 <w:lang w:val="en-IN"/>
               </w:rPr>
-            </w:pPr>
-            <w:r>
-              <w:rPr>
-                <w:rFonts w:ascii="LMRoman10-Regular-Identity-H" w:hAnsi="LMRoman10-Regular-Identity-H" w:cs="LMRoman10-Regular-Identity-H"/>
-                <w:sz w:val="22"/>
-                <w:szCs w:val="22"/>
-                <w:lang w:val="en-IN"/>
-              </w:rPr>
-              <w:t>Any untoward medical occurrence in a trial participant that:</w:t>
-            </w:r>
+              <w:pPrChange w:id="64" w:author="Martin Gerdin Wärnberg" w:date="2024-03-31T08:13:00Z">
+                <w:pPr>
+                  <w:autoSpaceDE w:val="0"/>
+                  <w:autoSpaceDN w:val="0"/>
+                  <w:adjustRightInd w:val="0"/>
+                </w:pPr>
+              </w:pPrChange>
+            </w:pPr>
+            <w:ins w:id="65" w:author="Martin Gerdin Wärnberg" w:date="2024-03-31T08:14:00Z">
+              <w:r>
+                <w:rPr>
+                  <w:rFonts w:ascii="LMRoman10-Regular-Identity-H" w:hAnsi="LMRoman10-Regular-Identity-H" w:cs="LMRoman10-Regular-Identity-H"/>
+                  <w:sz w:val="22"/>
+                  <w:szCs w:val="22"/>
+                  <w:lang w:val="en-IN"/>
+                </w:rPr>
+                <w:t>These events are considered safety events because they suggest</w:t>
+              </w:r>
+              <w:r>
+                <w:rPr>
+                  <w:rFonts w:ascii="LMRoman10-Regular-Identity-H" w:hAnsi="LMRoman10-Regular-Identity-H" w:cs="LMRoman10-Regular-Identity-H"/>
+                  <w:sz w:val="22"/>
+                  <w:szCs w:val="22"/>
+                  <w:lang w:val="en-IN"/>
+                </w:rPr>
+                <w:t xml:space="preserve"> </w:t>
+              </w:r>
+              <w:r>
+                <w:rPr>
+                  <w:rFonts w:ascii="LMRoman10-Regular-Identity-H" w:hAnsi="LMRoman10-Regular-Identity-H" w:cs="LMRoman10-Regular-Identity-H"/>
+                  <w:sz w:val="22"/>
+                  <w:szCs w:val="22"/>
+                  <w:lang w:val="en-IN"/>
+                </w:rPr>
+                <w:t>pulmonary, renal, septic</w:t>
+              </w:r>
+              <w:r>
+                <w:rPr>
+                  <w:rFonts w:ascii="LMRoman10-Regular-Identity-H" w:hAnsi="LMRoman10-Regular-Identity-H" w:cs="LMRoman10-Regular-Identity-H"/>
+                  <w:sz w:val="22"/>
+                  <w:szCs w:val="22"/>
+                  <w:lang w:val="en-IN"/>
+                </w:rPr>
+                <w:t xml:space="preserve"> </w:t>
+              </w:r>
+              <w:r>
+                <w:rPr>
+                  <w:rFonts w:ascii="LMRoman10-Regular-Identity-H" w:hAnsi="LMRoman10-Regular-Identity-H" w:cs="LMRoman10-Regular-Identity-H"/>
+                  <w:sz w:val="22"/>
+                  <w:szCs w:val="22"/>
+                  <w:lang w:val="en-IN"/>
+                </w:rPr>
+                <w:t>or bleeding complications</w:t>
+              </w:r>
+            </w:ins>
+            <w:del w:id="66" w:author="Martin Gerdin Wärnberg" w:date="2024-03-31T08:13:00Z">
+              <w:r>
+                <w:rPr>
+                  <w:rFonts w:ascii="LMRoman10-Regular-Identity-H" w:hAnsi="LMRoman10-Regular-Identity-H" w:cs="LMRoman10-Regular-Identity-H"/>
+                  <w:sz w:val="22"/>
+                  <w:szCs w:val="22"/>
+                  <w:lang w:val="en-IN"/>
+                </w:rPr>
+                <w:delText>Any untoward medical occurrence in a trial participant that:</w:delText>
+              </w:r>
+            </w:del>
           </w:p>
           <w:p>
             <w:pPr>
@@ -9526,21 +10012,24 @@
               <w:autoSpaceDN w:val="0"/>
               <w:adjustRightInd w:val="0"/>
               <w:rPr>
+                <w:del w:id="67" w:author="Martin Gerdin Wärnberg" w:date="2024-03-31T08:13:00Z"/>
                 <w:rFonts w:ascii="LMRoman10-Regular-Identity-H" w:hAnsi="LMRoman10-Regular-Identity-H" w:cs="LMRoman10-Regular-Identity-H"/>
                 <w:sz w:val="22"/>
                 <w:szCs w:val="22"/>
                 <w:lang w:val="en-IN"/>
               </w:rPr>
             </w:pPr>
-            <w:r>
-              <w:rPr>
-                <w:rFonts w:ascii="LMRoman10-Regular-Identity-H" w:hAnsi="LMRoman10-Regular-Identity-H" w:cs="LMRoman10-Regular-Identity-H"/>
-                <w:sz w:val="22"/>
-                <w:szCs w:val="22"/>
-                <w:lang w:val="en-IN"/>
-              </w:rPr>
-              <w:t>• leads to death</w:t>
-            </w:r>
+            <w:del w:id="68" w:author="Martin Gerdin Wärnberg" w:date="2024-03-31T08:13:00Z">
+              <w:r>
+                <w:rPr>
+                  <w:rFonts w:ascii="LMRoman10-Regular-Identity-H" w:hAnsi="LMRoman10-Regular-Identity-H" w:cs="LMRoman10-Regular-Identity-H"/>
+                  <w:sz w:val="22"/>
+                  <w:szCs w:val="22"/>
+                  <w:lang w:val="en-IN"/>
+                </w:rPr>
+                <w:delText>• leads to death</w:delText>
+              </w:r>
+            </w:del>
           </w:p>
           <w:p>
             <w:pPr>
@@ -9548,21 +10037,24 @@
               <w:autoSpaceDN w:val="0"/>
               <w:adjustRightInd w:val="0"/>
               <w:rPr>
+                <w:del w:id="69" w:author="Martin Gerdin Wärnberg" w:date="2024-03-31T08:13:00Z"/>
                 <w:rFonts w:ascii="LMRoman10-Regular-Identity-H" w:hAnsi="LMRoman10-Regular-Identity-H" w:cs="LMRoman10-Regular-Identity-H"/>
                 <w:sz w:val="22"/>
                 <w:szCs w:val="22"/>
                 <w:lang w:val="en-IN"/>
               </w:rPr>
             </w:pPr>
-            <w:r>
-              <w:rPr>
-                <w:rFonts w:ascii="LMRoman10-Regular-Identity-H" w:hAnsi="LMRoman10-Regular-Identity-H" w:cs="LMRoman10-Regular-Identity-H"/>
-                <w:sz w:val="22"/>
-                <w:szCs w:val="22"/>
-                <w:lang w:val="en-IN"/>
-              </w:rPr>
-              <w:t>• is life-threatening</w:t>
-            </w:r>
+            <w:del w:id="70" w:author="Martin Gerdin Wärnberg" w:date="2024-03-31T08:13:00Z">
+              <w:r>
+                <w:rPr>
+                  <w:rFonts w:ascii="LMRoman10-Regular-Identity-H" w:hAnsi="LMRoman10-Regular-Identity-H" w:cs="LMRoman10-Regular-Identity-H"/>
+                  <w:sz w:val="22"/>
+                  <w:szCs w:val="22"/>
+                  <w:lang w:val="en-IN"/>
+                </w:rPr>
+                <w:delText>• is life-threatening</w:delText>
+              </w:r>
+            </w:del>
           </w:p>
           <w:p>
             <w:pPr>
@@ -9570,21 +10062,24 @@
               <w:autoSpaceDN w:val="0"/>
               <w:adjustRightInd w:val="0"/>
               <w:rPr>
+                <w:del w:id="71" w:author="Martin Gerdin Wärnberg" w:date="2024-03-31T08:13:00Z"/>
                 <w:rFonts w:ascii="LMRoman10-Regular-Identity-H" w:hAnsi="LMRoman10-Regular-Identity-H" w:cs="LMRoman10-Regular-Identity-H"/>
                 <w:sz w:val="22"/>
                 <w:szCs w:val="22"/>
                 <w:lang w:val="en-IN"/>
               </w:rPr>
             </w:pPr>
-            <w:r>
-              <w:rPr>
-                <w:rFonts w:ascii="LMRoman10-Regular-Identity-H" w:hAnsi="LMRoman10-Regular-Identity-H" w:cs="LMRoman10-Regular-Identity-H"/>
-                <w:sz w:val="22"/>
-                <w:szCs w:val="22"/>
-                <w:lang w:val="en-IN"/>
-              </w:rPr>
-              <w:t>• requires inpatient hospitalization or prolongation of existing hospitalization</w:t>
-            </w:r>
+            <w:del w:id="72" w:author="Martin Gerdin Wärnberg" w:date="2024-03-31T08:13:00Z">
+              <w:r>
+                <w:rPr>
+                  <w:rFonts w:ascii="LMRoman10-Regular-Identity-H" w:hAnsi="LMRoman10-Regular-Identity-H" w:cs="LMRoman10-Regular-Identity-H"/>
+                  <w:sz w:val="22"/>
+                  <w:szCs w:val="22"/>
+                  <w:lang w:val="en-IN"/>
+                </w:rPr>
+                <w:delText>• requires inpatient hospitalization or prolongation of existing hospitalization</w:delText>
+              </w:r>
+            </w:del>
           </w:p>
           <w:p>
             <w:pPr>
@@ -9592,21 +10087,24 @@
               <w:autoSpaceDN w:val="0"/>
               <w:adjustRightInd w:val="0"/>
               <w:rPr>
+                <w:del w:id="73" w:author="Martin Gerdin Wärnberg" w:date="2024-03-31T08:13:00Z"/>
                 <w:rFonts w:ascii="LMRoman10-Regular-Identity-H" w:hAnsi="LMRoman10-Regular-Identity-H" w:cs="LMRoman10-Regular-Identity-H"/>
                 <w:sz w:val="22"/>
                 <w:szCs w:val="22"/>
                 <w:lang w:val="en-IN"/>
               </w:rPr>
             </w:pPr>
-            <w:r>
-              <w:rPr>
-                <w:rFonts w:ascii="LMRoman10-Regular-Identity-H" w:hAnsi="LMRoman10-Regular-Identity-H" w:cs="LMRoman10-Regular-Identity-H"/>
-                <w:sz w:val="22"/>
-                <w:szCs w:val="22"/>
-                <w:lang w:val="en-IN"/>
-              </w:rPr>
-              <w:t>• results in persistent or significant disability or incapacity</w:t>
-            </w:r>
+            <w:del w:id="74" w:author="Martin Gerdin Wärnberg" w:date="2024-03-31T08:13:00Z">
+              <w:r>
+                <w:rPr>
+                  <w:rFonts w:ascii="LMRoman10-Regular-Identity-H" w:hAnsi="LMRoman10-Regular-Identity-H" w:cs="LMRoman10-Regular-Identity-H"/>
+                  <w:sz w:val="22"/>
+                  <w:szCs w:val="22"/>
+                  <w:lang w:val="en-IN"/>
+                </w:rPr>
+                <w:delText>• results in persistent or significant disability or incapacity</w:delText>
+              </w:r>
+            </w:del>
           </w:p>
           <w:p>
             <w:pPr>
@@ -9619,15 +10117,17 @@
                 <w:szCs w:val="22"/>
               </w:rPr>
             </w:pPr>
-            <w:r>
-              <w:rPr>
-                <w:rFonts w:ascii="LMRoman10-Regular-Identity-H" w:hAnsi="LMRoman10-Regular-Identity-H" w:cs="LMRoman10-Regular-Identity-H"/>
-                <w:sz w:val="22"/>
-                <w:szCs w:val="22"/>
-                <w:lang w:val="en-IN"/>
-              </w:rPr>
-              <w:t>• results in a congenital anomaly/malformation</w:t>
-            </w:r>
+            <w:del w:id="75" w:author="Martin Gerdin Wärnberg" w:date="2024-03-31T08:13:00Z">
+              <w:r>
+                <w:rPr>
+                  <w:rFonts w:ascii="LMRoman10-Regular-Identity-H" w:hAnsi="LMRoman10-Regular-Identity-H" w:cs="LMRoman10-Regular-Identity-H"/>
+                  <w:sz w:val="22"/>
+                  <w:szCs w:val="22"/>
+                  <w:lang w:val="en-IN"/>
+                </w:rPr>
+                <w:delText>• results in a congenital anomaly/malformation</w:delText>
+              </w:r>
+            </w:del>
           </w:p>
         </w:tc>
       </w:tr>
@@ -9679,14 +10179,36 @@
                 <w:szCs w:val="22"/>
               </w:rPr>
             </w:pPr>
-            <w:r>
-              <w:rPr>
-                <w:rFonts w:asciiTheme="minorHAnsi" w:hAnsiTheme="minorHAnsi" w:cstheme="minorHAnsi"/>
-                <w:sz w:val="22"/>
-                <w:szCs w:val="22"/>
-              </w:rPr>
-              <w:t>Cluster randomization within batches</w:t>
-            </w:r>
+            <w:del w:id="76" w:author="Martin Gerdin Wärnberg" w:date="2024-03-31T08:14:00Z">
+              <w:r>
+                <w:rPr>
+                  <w:rFonts w:asciiTheme="minorHAnsi" w:hAnsiTheme="minorHAnsi" w:cstheme="minorHAnsi"/>
+                  <w:sz w:val="22"/>
+                  <w:szCs w:val="22"/>
+                </w:rPr>
+                <w:delText>Cluster randomization within batches</w:delText>
+              </w:r>
+            </w:del>
+            <w:ins w:id="77" w:author="Martin Gerdin Wärnberg" w:date="2024-03-31T08:14:00Z">
+              <w:r>
+                <w:rPr>
+                  <w:rFonts w:asciiTheme="minorHAnsi" w:hAnsiTheme="minorHAnsi" w:cstheme="minorHAnsi"/>
+                  <w:sz w:val="22"/>
+                  <w:szCs w:val="22"/>
+                </w:rPr>
+                <w:t>Ba</w:t>
+              </w:r>
+            </w:ins>
+            <w:ins w:id="78" w:author="Martin Gerdin Wärnberg" w:date="2024-03-31T08:15:00Z">
+              <w:r>
+                <w:rPr>
+                  <w:rFonts w:asciiTheme="minorHAnsi" w:hAnsiTheme="minorHAnsi" w:cstheme="minorHAnsi"/>
+                  <w:sz w:val="22"/>
+                  <w:szCs w:val="22"/>
+                </w:rPr>
+                <w:t>tched stepped-wedge cluster randomisation</w:t>
+              </w:r>
+            </w:ins>
           </w:p>
         </w:tc>
       </w:tr>
@@ -9803,14 +10325,26 @@
                 <w:szCs w:val="22"/>
               </w:rPr>
             </w:pPr>
-            <w:r>
-              <w:rPr>
-                <w:rFonts w:asciiTheme="minorHAnsi" w:hAnsiTheme="minorHAnsi" w:cstheme="minorHAnsi"/>
-                <w:sz w:val="22"/>
-                <w:szCs w:val="22"/>
-              </w:rPr>
-              <w:t>Mortality data collection</w:t>
-            </w:r>
+            <w:del w:id="79" w:author="Martin Gerdin Wärnberg" w:date="2024-03-31T08:15:00Z">
+              <w:r>
+                <w:rPr>
+                  <w:rFonts w:asciiTheme="minorHAnsi" w:hAnsiTheme="minorHAnsi" w:cstheme="minorHAnsi"/>
+                  <w:sz w:val="22"/>
+                  <w:szCs w:val="22"/>
+                </w:rPr>
+                <w:delText>Mortality data collection</w:delText>
+              </w:r>
+            </w:del>
+            <w:ins w:id="80" w:author="Martin Gerdin Wärnberg" w:date="2024-03-31T08:15:00Z">
+              <w:r>
+                <w:rPr>
+                  <w:rFonts w:asciiTheme="minorHAnsi" w:hAnsiTheme="minorHAnsi" w:cstheme="minorHAnsi"/>
+                  <w:sz w:val="22"/>
+                  <w:szCs w:val="22"/>
+                </w:rPr>
+                <w:t>Collection of data on mortality, quality of life, disability and return to work.</w:t>
+              </w:r>
+            </w:ins>
           </w:p>
         </w:tc>
       </w:tr>
@@ -9941,7 +10475,7 @@
               </w:rPr>
               <w:t xml:space="preserve"> </w:t>
             </w:r>
-            <w:ins w:id="29" w:author="Samriddhi Ranjan" w:date="2024-03-13T11:43:00Z">
+            <w:ins w:id="81" w:author="Samriddhi Ranjan" w:date="2024-03-13T11:43:00Z">
               <w:r>
                 <w:rPr>
                   <w:rFonts w:asciiTheme="minorHAnsi" w:hAnsiTheme="minorHAnsi" w:cstheme="minorHAnsi"/>
@@ -9951,7 +10485,7 @@
                 <w:t>(</w:t>
               </w:r>
             </w:ins>
-            <w:ins w:id="30" w:author="Samriddhi Ranjan" w:date="2024-03-13T11:44:00Z">
+            <w:ins w:id="82" w:author="Samriddhi Ranjan" w:date="2024-03-13T11:44:00Z">
               <w:r>
                 <w:rPr>
                   <w:rFonts w:asciiTheme="minorHAnsi" w:hAnsiTheme="minorHAnsi" w:cstheme="minorHAnsi"/>
@@ -10121,15 +10655,14 @@
       <w:pPr>
         <w:pStyle w:val="Heading2"/>
       </w:pPr>
-      <w:bookmarkStart w:id="31" w:name="_Toc161164379"/>
-      <w:r>
-        <w:lastRenderedPageBreak/>
+      <w:bookmarkStart w:id="83" w:name="_Toc161164379"/>
+      <w:r>
         <w:t xml:space="preserve">3.2 </w:t>
       </w:r>
       <w:r>
         <w:t>Role and responsibilities</w:t>
       </w:r>
-      <w:bookmarkEnd w:id="31"/>
+      <w:bookmarkEnd w:id="83"/>
     </w:p>
     <w:p>
       <w:pPr>
@@ -10310,6 +10843,7 @@
                 <w:sz w:val="22"/>
                 <w:szCs w:val="22"/>
               </w:rPr>
+              <w:lastRenderedPageBreak/>
               <w:t>-Approve user-roles</w:t>
             </w:r>
           </w:p>
@@ -10411,6 +10945,7 @@
                 <w:sz w:val="22"/>
                 <w:szCs w:val="22"/>
               </w:rPr>
+              <w:lastRenderedPageBreak/>
               <w:t xml:space="preserve">Database designer </w:t>
             </w:r>
           </w:p>
@@ -11169,15 +11704,25 @@
       <w:pPr>
         <w:pStyle w:val="Heading2"/>
       </w:pPr>
-      <w:bookmarkStart w:id="32" w:name="_Toc161164380"/>
-      <w:r>
-        <w:lastRenderedPageBreak/>
+      <w:bookmarkStart w:id="84" w:name="_Toc161164380"/>
+      <w:commentRangeStart w:id="85"/>
+      <w:r>
         <w:t xml:space="preserve">3.3 </w:t>
       </w:r>
       <w:r>
         <w:t>Design Justification</w:t>
       </w:r>
-      <w:bookmarkEnd w:id="32"/>
+      <w:bookmarkEnd w:id="84"/>
+      <w:commentRangeEnd w:id="85"/>
+      <w:r>
+        <w:rPr>
+          <w:rStyle w:val="CommentReference"/>
+          <w:rFonts w:ascii="Times New (W1)" w:hAnsi="Times New Roman" w:cs="Times New Roman"/>
+          <w:b w:val="0"/>
+          <w:lang w:val="en-GB"/>
+        </w:rPr>
+        <w:commentReference w:id="85"/>
+      </w:r>
     </w:p>
     <w:p>
       <w:pPr>
@@ -11203,6 +11748,7 @@
           <w:noProof/>
           <w:sz w:val="20"/>
         </w:rPr>
+        <w:lastRenderedPageBreak/>
         <w:drawing>
           <wp:inline distT="0" distB="0" distL="0" distR="0" wp14:anchorId="7FEB21EE" wp14:editId="388CE9BD">
             <wp:extent cx="6067425" cy="3060065"/>
@@ -11342,8 +11888,8 @@
       <w:pPr>
         <w:pStyle w:val="Heading2"/>
       </w:pPr>
-      <w:bookmarkStart w:id="33" w:name="_Toc109579167"/>
-      <w:bookmarkStart w:id="34" w:name="_Toc161164381"/>
+      <w:bookmarkStart w:id="86" w:name="_Toc109579167"/>
+      <w:bookmarkStart w:id="87" w:name="_Toc161164381"/>
       <w:r>
         <w:t xml:space="preserve">3.3 </w:t>
       </w:r>
@@ -11353,8 +11899,8 @@
       <w:r>
         <w:t>teams</w:t>
       </w:r>
-      <w:bookmarkEnd w:id="33"/>
-      <w:bookmarkEnd w:id="34"/>
+      <w:bookmarkEnd w:id="86"/>
+      <w:bookmarkEnd w:id="87"/>
     </w:p>
     <w:p>
       <w:pPr>
@@ -11378,7 +11924,7 @@
         <w:drawing>
           <wp:inline distT="0" distB="0" distL="0" distR="0" wp14:anchorId="2DE61A18" wp14:editId="2DA20F1B">
             <wp:extent cx="5969000" cy="2794000"/>
-            <wp:effectExtent l="0" t="0" r="0" b="25400"/>
+            <wp:effectExtent l="0" t="0" r="0" b="12700"/>
             <wp:docPr id="9" name="Diagram 9"/>
             <wp:cNvGraphicFramePr/>
             <a:graphic xmlns:a="http://schemas.openxmlformats.org/drawingml/2006/main">
@@ -11413,7 +11959,7 @@
           <w:color w:val="000000" w:themeColor="text1"/>
         </w:rPr>
       </w:pPr>
-      <w:bookmarkStart w:id="35" w:name="_Toc161164382"/>
+      <w:bookmarkStart w:id="88" w:name="_Toc161164382"/>
       <w:r>
         <w:rPr>
           <w:color w:val="000000" w:themeColor="text1"/>
@@ -11433,21 +11979,21 @@
         </w:rPr>
         <w:t>Considerations</w:t>
       </w:r>
-      <w:bookmarkEnd w:id="24"/>
-      <w:bookmarkEnd w:id="25"/>
+      <w:bookmarkEnd w:id="31"/>
+      <w:bookmarkEnd w:id="32"/>
       <w:r>
         <w:rPr>
           <w:color w:val="000000" w:themeColor="text1"/>
         </w:rPr>
         <w:t xml:space="preserve"> and Blinding</w:t>
       </w:r>
-      <w:bookmarkEnd w:id="35"/>
+      <w:bookmarkEnd w:id="88"/>
     </w:p>
     <w:p>
       <w:pPr>
         <w:pStyle w:val="Heading2"/>
       </w:pPr>
-      <w:bookmarkStart w:id="36" w:name="_Toc161164383"/>
+      <w:bookmarkStart w:id="89" w:name="_Toc161164383"/>
       <w:r>
         <w:t xml:space="preserve">4.1 </w:t>
       </w:r>
@@ -11460,7 +12006,7 @@
       <w:r>
         <w:t>Milestones</w:t>
       </w:r>
-      <w:bookmarkEnd w:id="36"/>
+      <w:bookmarkEnd w:id="89"/>
     </w:p>
     <w:p>
       <w:pPr>
@@ -11684,12 +12230,23 @@
                 <w:szCs w:val="22"/>
               </w:rPr>
             </w:pPr>
+            <w:commentRangeStart w:id="90"/>
             <w:r>
               <w:rPr>
                 <w:rFonts w:cs="Calibri"/>
                 <w:szCs w:val="22"/>
               </w:rPr>
               <w:t>Chief Investigator</w:t>
+            </w:r>
+            <w:commentRangeEnd w:id="90"/>
+            <w:r>
+              <w:rPr>
+                <w:rStyle w:val="CommentReference"/>
+                <w:rFonts w:ascii="Times New (W1)" w:eastAsia="Times New Roman" w:hAnsi="Times New Roman" w:cs="Times New Roman"/>
+                <w:color w:val="auto"/>
+                <w:lang w:val="en-GB" w:eastAsia="zh-CN"/>
+              </w:rPr>
+              <w:commentReference w:id="90"/>
             </w:r>
           </w:p>
         </w:tc>
@@ -12533,6 +13090,7 @@
                 <w:szCs w:val="22"/>
               </w:rPr>
             </w:pPr>
+            <w:commentRangeStart w:id="91"/>
             <w:r>
               <w:rPr>
                 <w:rFonts w:cs="Calibri"/>
@@ -12546,6 +13104,16 @@
                 <w:szCs w:val="22"/>
               </w:rPr>
               <w:t>e</w:t>
+            </w:r>
+            <w:commentRangeEnd w:id="91"/>
+            <w:r>
+              <w:rPr>
+                <w:rStyle w:val="CommentReference"/>
+                <w:rFonts w:ascii="Times New (W1)" w:eastAsia="Times New Roman" w:hAnsi="Times New Roman" w:cs="Times New Roman"/>
+                <w:color w:val="auto"/>
+                <w:lang w:val="en-GB" w:eastAsia="zh-CN"/>
+              </w:rPr>
+              <w:commentReference w:id="91"/>
             </w:r>
           </w:p>
         </w:tc>
@@ -13871,9 +14439,9 @@
       <w:pPr>
         <w:pStyle w:val="Heading2"/>
       </w:pPr>
-      <w:bookmarkStart w:id="37" w:name="_Toc6479549"/>
-      <w:bookmarkStart w:id="38" w:name="_Toc6479636"/>
-      <w:bookmarkStart w:id="39" w:name="_Toc161164384"/>
+      <w:bookmarkStart w:id="92" w:name="_Toc6479549"/>
+      <w:bookmarkStart w:id="93" w:name="_Toc6479636"/>
+      <w:bookmarkStart w:id="94" w:name="_Toc161164384"/>
       <w:r>
         <w:lastRenderedPageBreak/>
         <w:t xml:space="preserve">4.2 </w:t>
@@ -13881,9 +14449,9 @@
       <w:r>
         <w:t>Data Management Considerations</w:t>
       </w:r>
-      <w:bookmarkEnd w:id="37"/>
-      <w:bookmarkEnd w:id="38"/>
-      <w:bookmarkEnd w:id="39"/>
+      <w:bookmarkEnd w:id="92"/>
+      <w:bookmarkEnd w:id="93"/>
+      <w:bookmarkEnd w:id="94"/>
     </w:p>
     <w:p>
       <w:pPr>
@@ -14253,7 +14821,7 @@
                 <w:lang w:val="en-US"/>
               </w:rPr>
             </w:pPr>
-            <w:ins w:id="40" w:author="Samriddhi Ranjan" w:date="2024-03-13T11:46:00Z">
+            <w:ins w:id="95" w:author="Samriddhi Ranjan" w:date="2024-03-13T11:46:00Z">
               <w:r>
                 <w:rPr>
                   <w:color w:val="0070C0"/>
@@ -14262,7 +14830,7 @@
                 <w:t>Randomiza</w:t>
               </w:r>
             </w:ins>
-            <w:ins w:id="41" w:author="Samriddhi Ranjan" w:date="2024-03-13T11:47:00Z">
+            <w:ins w:id="96" w:author="Samriddhi Ranjan" w:date="2024-03-13T11:47:00Z">
               <w:r>
                 <w:rPr>
                   <w:color w:val="0070C0"/>
@@ -14271,7 +14839,7 @@
                 <w:t xml:space="preserve">tion will </w:t>
               </w:r>
             </w:ins>
-            <w:ins w:id="42" w:author="Samriddhi Ranjan" w:date="2024-03-13T16:39:00Z">
+            <w:ins w:id="97" w:author="Samriddhi Ranjan" w:date="2024-03-13T16:39:00Z">
               <w:r>
                 <w:rPr>
                   <w:color w:val="0070C0"/>
@@ -14280,7 +14848,7 @@
                 <w:t xml:space="preserve">be </w:t>
               </w:r>
             </w:ins>
-            <w:ins w:id="43" w:author="Samriddhi Ranjan" w:date="2024-03-13T11:47:00Z">
+            <w:ins w:id="98" w:author="Samriddhi Ranjan" w:date="2024-03-13T11:47:00Z">
               <w:r>
                 <w:rPr>
                   <w:color w:val="0070C0"/>
@@ -14289,7 +14857,7 @@
                 <w:t xml:space="preserve">done for the </w:t>
               </w:r>
             </w:ins>
-            <w:ins w:id="44" w:author="Samriddhi Ranjan" w:date="2024-03-13T16:39:00Z">
+            <w:ins w:id="99" w:author="Samriddhi Ranjan" w:date="2024-03-13T16:39:00Z">
               <w:r>
                 <w:rPr>
                   <w:color w:val="0070C0"/>
@@ -14298,7 +14866,7 @@
                 <w:t xml:space="preserve">hospital </w:t>
               </w:r>
             </w:ins>
-            <w:ins w:id="45" w:author="Samriddhi Ranjan" w:date="2024-03-13T11:47:00Z">
+            <w:ins w:id="100" w:author="Samriddhi Ranjan" w:date="2024-03-13T11:47:00Z">
               <w:r>
                 <w:rPr>
                   <w:color w:val="0070C0"/>
@@ -14690,12 +15258,30 @@
                 <w:lang w:val="en-US"/>
               </w:rPr>
             </w:pPr>
+            <w:commentRangeStart w:id="101"/>
             <w:r>
               <w:rPr>
                 <w:color w:val="auto"/>
                 <w:lang w:val="en-US"/>
               </w:rPr>
-              <w:t>Name of the patient is being collected. Database access will be with authorized personnel and this variable will be excluded before export of the data.</w:t>
+              <w:t xml:space="preserve">Name of the patient is being collected. </w:t>
+            </w:r>
+            <w:commentRangeEnd w:id="101"/>
+            <w:r>
+              <w:rPr>
+                <w:rStyle w:val="CommentReference"/>
+                <w:rFonts w:ascii="Times New (W1)" w:eastAsia="Times New Roman" w:hAnsi="Times New Roman" w:cs="Times New Roman"/>
+                <w:color w:val="auto"/>
+                <w:lang w:val="en-GB" w:eastAsia="zh-CN"/>
+              </w:rPr>
+              <w:commentReference w:id="101"/>
+            </w:r>
+            <w:r>
+              <w:rPr>
+                <w:color w:val="auto"/>
+                <w:lang w:val="en-US"/>
+              </w:rPr>
+              <w:t>Database access will be with authorized personnel and this variable will be excluded before export of the data.</w:t>
             </w:r>
           </w:p>
         </w:tc>
@@ -15526,28 +16112,28 @@
       <w:pPr>
         <w:pStyle w:val="Heading2"/>
       </w:pPr>
-      <w:bookmarkStart w:id="46" w:name="_Toc161164385"/>
-      <w:bookmarkStart w:id="47" w:name="_Toc158459690"/>
-      <w:bookmarkStart w:id="48" w:name="_Toc158461486"/>
-      <w:bookmarkStart w:id="49" w:name="_Toc158461680"/>
-      <w:bookmarkStart w:id="50" w:name="_Toc158461777"/>
-      <w:bookmarkStart w:id="51" w:name="_Toc158524174"/>
-      <w:bookmarkStart w:id="52" w:name="_Toc6479553"/>
-      <w:bookmarkStart w:id="53" w:name="_Toc6479640"/>
-      <w:bookmarkStart w:id="54" w:name="_Toc6479555"/>
-      <w:bookmarkStart w:id="55" w:name="_Toc6479642"/>
-      <w:bookmarkStart w:id="56" w:name="_Toc158459697"/>
-      <w:bookmarkStart w:id="57" w:name="_Toc158461494"/>
-      <w:bookmarkStart w:id="58" w:name="_Toc158461688"/>
-      <w:bookmarkStart w:id="59" w:name="_Toc158461785"/>
-      <w:bookmarkStart w:id="60" w:name="_Toc158524182"/>
+      <w:bookmarkStart w:id="102" w:name="_Toc161164385"/>
+      <w:bookmarkStart w:id="103" w:name="_Toc158459690"/>
+      <w:bookmarkStart w:id="104" w:name="_Toc158461486"/>
+      <w:bookmarkStart w:id="105" w:name="_Toc158461680"/>
+      <w:bookmarkStart w:id="106" w:name="_Toc158461777"/>
+      <w:bookmarkStart w:id="107" w:name="_Toc158524174"/>
+      <w:bookmarkStart w:id="108" w:name="_Toc6479553"/>
+      <w:bookmarkStart w:id="109" w:name="_Toc6479640"/>
+      <w:bookmarkStart w:id="110" w:name="_Toc6479555"/>
+      <w:bookmarkStart w:id="111" w:name="_Toc6479642"/>
+      <w:bookmarkStart w:id="112" w:name="_Toc158459697"/>
+      <w:bookmarkStart w:id="113" w:name="_Toc158461494"/>
+      <w:bookmarkStart w:id="114" w:name="_Toc158461688"/>
+      <w:bookmarkStart w:id="115" w:name="_Toc158461785"/>
+      <w:bookmarkStart w:id="116" w:name="_Toc158524182"/>
       <w:r>
         <w:t xml:space="preserve">4.3 </w:t>
       </w:r>
       <w:r>
         <w:t>Blinding and Unblinding</w:t>
       </w:r>
-      <w:bookmarkEnd w:id="46"/>
+      <w:bookmarkEnd w:id="102"/>
     </w:p>
     <w:p>
       <w:pPr>
@@ -15650,7 +16236,7 @@
           <w:color w:val="000000" w:themeColor="text1"/>
         </w:rPr>
       </w:pPr>
-      <w:bookmarkStart w:id="61" w:name="_Toc161164386"/>
+      <w:bookmarkStart w:id="117" w:name="_Toc161164386"/>
       <w:r>
         <w:rPr>
           <w:color w:val="000000" w:themeColor="text1"/>
@@ -15663,29 +16249,29 @@
         </w:rPr>
         <w:t xml:space="preserve"> and Database Systems</w:t>
       </w:r>
-      <w:bookmarkEnd w:id="47"/>
-      <w:bookmarkEnd w:id="48"/>
-      <w:bookmarkEnd w:id="49"/>
-      <w:bookmarkEnd w:id="50"/>
-      <w:bookmarkEnd w:id="51"/>
-      <w:bookmarkEnd w:id="52"/>
-      <w:bookmarkEnd w:id="53"/>
-      <w:bookmarkEnd w:id="61"/>
+      <w:bookmarkEnd w:id="103"/>
+      <w:bookmarkEnd w:id="104"/>
+      <w:bookmarkEnd w:id="105"/>
+      <w:bookmarkEnd w:id="106"/>
+      <w:bookmarkEnd w:id="107"/>
+      <w:bookmarkEnd w:id="108"/>
+      <w:bookmarkEnd w:id="109"/>
+      <w:bookmarkEnd w:id="117"/>
     </w:p>
     <w:p>
       <w:pPr>
         <w:pStyle w:val="Heading2"/>
       </w:pPr>
-      <w:bookmarkStart w:id="62" w:name="_Toc161164387"/>
+      <w:bookmarkStart w:id="118" w:name="_Toc161164387"/>
       <w:r>
         <w:t xml:space="preserve">5.1 </w:t>
       </w:r>
       <w:r>
         <w:t>Project Data Set</w:t>
       </w:r>
-      <w:bookmarkEnd w:id="54"/>
-      <w:bookmarkEnd w:id="55"/>
-      <w:bookmarkEnd w:id="62"/>
+      <w:bookmarkEnd w:id="110"/>
+      <w:bookmarkEnd w:id="111"/>
+      <w:bookmarkEnd w:id="118"/>
     </w:p>
     <w:p>
       <w:pPr>
@@ -15981,7 +16567,7 @@
               </w:rPr>
               <w:t>Patient medical records (</w:t>
             </w:r>
-            <w:del w:id="63" w:author="Samriddhi Ranjan" w:date="2024-03-13T11:48:00Z">
+            <w:del w:id="119" w:author="Samriddhi Ranjan" w:date="2024-03-13T11:48:00Z">
               <w:r>
                 <w:rPr>
                   <w:iCs/>
@@ -15990,7 +16576,7 @@
                 <w:delText>medication ECHO reports, ECG and patient reported symptoms</w:delText>
               </w:r>
             </w:del>
-            <w:ins w:id="64" w:author="Samriddhi Ranjan" w:date="2024-03-13T11:48:00Z">
+            <w:ins w:id="120" w:author="Samriddhi Ranjan" w:date="2024-03-13T11:48:00Z">
               <w:r>
                 <w:rPr>
                   <w:iCs/>
@@ -15999,7 +16585,7 @@
                 <w:t xml:space="preserve"> MRI, </w:t>
               </w:r>
             </w:ins>
-            <w:ins w:id="65" w:author="Samriddhi Ranjan" w:date="2024-03-13T11:49:00Z">
+            <w:ins w:id="121" w:author="Samriddhi Ranjan" w:date="2024-03-13T11:49:00Z">
               <w:r>
                 <w:rPr>
                   <w:iCs/>
@@ -16313,7 +16899,7 @@
               </w:rPr>
               <w:t xml:space="preserve">EQ-5D-5L </w:t>
             </w:r>
-            <w:ins w:id="66" w:author="Samriddhi Ranjan" w:date="2024-03-13T11:51:00Z">
+            <w:ins w:id="122" w:author="Samriddhi Ranjan" w:date="2024-03-13T11:51:00Z">
               <w:r>
                 <w:rPr>
                   <w:iCs/>
@@ -16336,7 +16922,7 @@
                 <w:t xml:space="preserve"> </w:t>
               </w:r>
             </w:ins>
-            <w:ins w:id="67" w:author="Samriddhi Ranjan" w:date="2024-03-13T11:52:00Z">
+            <w:ins w:id="123" w:author="Samriddhi Ranjan" w:date="2024-03-13T11:52:00Z">
               <w:r>
                 <w:rPr>
                   <w:iCs/>
@@ -16480,7 +17066,8 @@
                 <w:color w:val="auto"/>
               </w:rPr>
             </w:pPr>
-            <w:commentRangeStart w:id="68"/>
+            <w:commentRangeStart w:id="124"/>
+            <w:commentRangeStart w:id="125"/>
             <w:r>
               <w:rPr>
                 <w:iCs/>
@@ -16623,7 +17210,7 @@
               </w:rPr>
               <w:t>NA</w:t>
             </w:r>
-            <w:commentRangeEnd w:id="68"/>
+            <w:commentRangeEnd w:id="124"/>
             <w:r>
               <w:rPr>
                 <w:rStyle w:val="CommentReference"/>
@@ -16631,7 +17218,16 @@
                 <w:color w:val="auto"/>
                 <w:lang w:val="en-GB" w:eastAsia="zh-CN"/>
               </w:rPr>
-              <w:commentReference w:id="68"/>
+              <w:commentReference w:id="124"/>
+            </w:r>
+            <w:r>
+              <w:rPr>
+                <w:rStyle w:val="CommentReference"/>
+                <w:rFonts w:ascii="Times New (W1)" w:eastAsia="Times New Roman" w:hAnsi="Times New Roman" w:cs="Times New Roman"/>
+                <w:color w:val="auto"/>
+                <w:lang w:val="en-GB" w:eastAsia="zh-CN"/>
+              </w:rPr>
+              <w:commentReference w:id="125"/>
             </w:r>
           </w:p>
         </w:tc>
@@ -16641,20 +17237,21 @@
       <w:pPr>
         <w:pStyle w:val="Heading2"/>
       </w:pPr>
-      <w:bookmarkStart w:id="69" w:name="_Toc101249329"/>
+      <w:bookmarkStart w:id="126" w:name="_Toc101249329"/>
+      <w:commentRangeEnd w:id="125"/>
     </w:p>
     <w:p>
       <w:pPr>
         <w:pStyle w:val="Heading2"/>
       </w:pPr>
-      <w:bookmarkStart w:id="70" w:name="_Toc161164388"/>
+      <w:bookmarkStart w:id="127" w:name="_Toc161164388"/>
       <w:r>
         <w:t xml:space="preserve">5.2 </w:t>
       </w:r>
       <w:r>
         <w:t>Data management systems</w:t>
       </w:r>
-      <w:bookmarkEnd w:id="70"/>
+      <w:bookmarkEnd w:id="127"/>
       <w:r>
         <w:t xml:space="preserve"> </w:t>
       </w:r>
@@ -16954,79 +17551,86 @@
                 <w:iCs/>
                 <w:color w:val="auto"/>
               </w:rPr>
-              <w:t xml:space="preserve">. </w:t>
+              <w:t xml:space="preserve">. All data collection </w:t>
             </w:r>
             <w:r>
               <w:rPr>
                 <w:iCs/>
                 <w:color w:val="auto"/>
               </w:rPr>
-              <w:lastRenderedPageBreak/>
-              <w:t xml:space="preserve">All data collection </w:t>
+              <w:t xml:space="preserve">is </w:t>
             </w:r>
             <w:r>
               <w:rPr>
                 <w:iCs/>
                 <w:color w:val="auto"/>
               </w:rPr>
-              <w:t xml:space="preserve">is </w:t>
-            </w:r>
-            <w:r>
+              <w:t>done using this database.</w:t>
+            </w:r>
+          </w:p>
+        </w:tc>
+        <w:tc>
+          <w:tcPr>
+            <w:tcW w:w="1701" w:type="dxa"/>
+          </w:tcPr>
+          <w:p>
+            <w:pPr>
+              <w:pStyle w:val="SOPtext"/>
+              <w:jc w:val="center"/>
               <w:rPr>
                 <w:iCs/>
                 <w:color w:val="auto"/>
               </w:rPr>
-              <w:t>done using this database.</w:t>
-            </w:r>
-          </w:p>
-        </w:tc>
-        <w:tc>
-          <w:tcPr>
-            <w:tcW w:w="1701" w:type="dxa"/>
-          </w:tcPr>
-          <w:p>
-            <w:pPr>
-              <w:pStyle w:val="SOPtext"/>
-              <w:jc w:val="center"/>
+            </w:pPr>
+            <w:r>
               <w:rPr>
                 <w:iCs/>
                 <w:color w:val="auto"/>
               </w:rPr>
-            </w:pPr>
-            <w:r>
+              <w:t>Yes</w:t>
+            </w:r>
+          </w:p>
+        </w:tc>
+        <w:tc>
+          <w:tcPr>
+            <w:tcW w:w="1417" w:type="dxa"/>
+          </w:tcPr>
+          <w:p>
+            <w:pPr>
+              <w:pStyle w:val="SOPtext"/>
               <w:rPr>
                 <w:iCs/>
                 <w:color w:val="auto"/>
               </w:rPr>
-              <w:lastRenderedPageBreak/>
-              <w:t>Yes</w:t>
-            </w:r>
-          </w:p>
-        </w:tc>
-        <w:tc>
-          <w:tcPr>
-            <w:tcW w:w="1417" w:type="dxa"/>
-          </w:tcPr>
-          <w:p>
-            <w:pPr>
-              <w:pStyle w:val="SOPtext"/>
+            </w:pPr>
+            <w:r>
               <w:rPr>
                 <w:iCs/>
                 <w:color w:val="auto"/>
               </w:rPr>
-            </w:pPr>
-            <w:r>
+              <w:t>India</w:t>
+            </w:r>
+          </w:p>
+        </w:tc>
+        <w:tc>
+          <w:tcPr>
+            <w:tcW w:w="1418" w:type="dxa"/>
+          </w:tcPr>
+          <w:p>
+            <w:pPr>
+              <w:pStyle w:val="SOPtext"/>
               <w:rPr>
                 <w:iCs/>
                 <w:color w:val="auto"/>
               </w:rPr>
-              <w:t>India</w:t>
-            </w:r>
-          </w:p>
-        </w:tc>
-        <w:tc>
-          <w:tcPr>
-            <w:tcW w:w="1418" w:type="dxa"/>
+            </w:pPr>
+          </w:p>
+        </w:tc>
+      </w:tr>
+      <w:tr>
+        <w:tc>
+          <w:tcPr>
+            <w:tcW w:w="1838" w:type="dxa"/>
           </w:tcPr>
           <w:p>
             <w:pPr>
@@ -17036,27 +17640,12 @@
                 <w:color w:val="auto"/>
               </w:rPr>
             </w:pPr>
-          </w:p>
-        </w:tc>
-      </w:tr>
-      <w:tr>
-        <w:tc>
-          <w:tcPr>
-            <w:tcW w:w="1838" w:type="dxa"/>
-          </w:tcPr>
-          <w:p>
-            <w:pPr>
-              <w:pStyle w:val="SOPtext"/>
+            <w:r>
               <w:rPr>
                 <w:iCs/>
                 <w:color w:val="auto"/>
               </w:rPr>
-            </w:pPr>
-            <w:r>
-              <w:rPr>
-                <w:iCs/>
-                <w:color w:val="auto"/>
-              </w:rPr>
+              <w:lastRenderedPageBreak/>
               <w:t xml:space="preserve">MS </w:t>
             </w:r>
             <w:r>
@@ -17472,18 +18061,18 @@
         <w:pStyle w:val="SOPtext"/>
         <w:spacing w:line="276" w:lineRule="auto"/>
       </w:pPr>
-      <w:bookmarkStart w:id="71" w:name="_Toc341174030"/>
-      <w:bookmarkStart w:id="72" w:name="_Toc406228067"/>
-      <w:bookmarkStart w:id="73" w:name="_Toc410613954"/>
-      <w:bookmarkStart w:id="74" w:name="_Toc410782463"/>
-      <w:bookmarkStart w:id="75" w:name="_Toc410811735"/>
-      <w:bookmarkStart w:id="76" w:name="_Toc98055123"/>
-      <w:bookmarkStart w:id="77" w:name="_Toc158459702"/>
-      <w:bookmarkStart w:id="78" w:name="_Toc158461499"/>
-      <w:bookmarkStart w:id="79" w:name="_Toc158461693"/>
-      <w:bookmarkStart w:id="80" w:name="_Toc158461790"/>
-      <w:bookmarkStart w:id="81" w:name="_Toc158524187"/>
-      <w:bookmarkEnd w:id="69"/>
+      <w:bookmarkStart w:id="128" w:name="_Toc341174030"/>
+      <w:bookmarkStart w:id="129" w:name="_Toc406228067"/>
+      <w:bookmarkStart w:id="130" w:name="_Toc410613954"/>
+      <w:bookmarkStart w:id="131" w:name="_Toc410782463"/>
+      <w:bookmarkStart w:id="132" w:name="_Toc410811735"/>
+      <w:bookmarkStart w:id="133" w:name="_Toc98055123"/>
+      <w:bookmarkStart w:id="134" w:name="_Toc158459702"/>
+      <w:bookmarkStart w:id="135" w:name="_Toc158461499"/>
+      <w:bookmarkStart w:id="136" w:name="_Toc158461693"/>
+      <w:bookmarkStart w:id="137" w:name="_Toc158461790"/>
+      <w:bookmarkStart w:id="138" w:name="_Toc158524187"/>
+      <w:bookmarkEnd w:id="126"/>
       <w:r>
         <w:t xml:space="preserve">* </w:t>
       </w:r>
@@ -17524,17 +18113,17 @@
         <w:pStyle w:val="Heading1"/>
         <w:spacing w:before="0"/>
       </w:pPr>
-      <w:bookmarkStart w:id="82" w:name="_Toc161164389"/>
+      <w:bookmarkStart w:id="139" w:name="_Toc161164389"/>
       <w:r>
         <w:t>Privacy, Identifiers and Linkage</w:t>
       </w:r>
-      <w:bookmarkEnd w:id="82"/>
+      <w:bookmarkEnd w:id="139"/>
     </w:p>
     <w:p>
       <w:pPr>
         <w:pStyle w:val="Heading2"/>
       </w:pPr>
-      <w:bookmarkStart w:id="83" w:name="_Toc161164390"/>
+      <w:bookmarkStart w:id="140" w:name="_Toc161164390"/>
       <w:r>
         <w:t xml:space="preserve">6.1 </w:t>
       </w:r>
@@ -17544,7 +18133,7 @@
       <w:r>
         <w:t xml:space="preserve"> and Sensitive Data Handling</w:t>
       </w:r>
-      <w:bookmarkEnd w:id="83"/>
+      <w:bookmarkEnd w:id="140"/>
     </w:p>
     <w:p>
       <w:pPr>
@@ -18273,12 +18862,23 @@
                 <w:color w:val="0070C0"/>
               </w:rPr>
             </w:pPr>
+            <w:commentRangeStart w:id="141"/>
             <w:r>
               <w:rPr>
                 <w:iCs/>
                 <w:color w:val="auto"/>
               </w:rPr>
               <w:t xml:space="preserve">Not applicable and no data is stored at TGI servers </w:t>
+            </w:r>
+            <w:commentRangeEnd w:id="141"/>
+            <w:r>
+              <w:rPr>
+                <w:rStyle w:val="CommentReference"/>
+                <w:rFonts w:ascii="Times New (W1)" w:eastAsia="Times New Roman" w:hAnsi="Times New Roman" w:cs="Times New Roman"/>
+                <w:color w:val="auto"/>
+                <w:lang w:val="en-GB" w:eastAsia="zh-CN"/>
+              </w:rPr>
+              <w:commentReference w:id="141"/>
             </w:r>
           </w:p>
         </w:tc>
@@ -18391,18 +18991,18 @@
       <w:pPr>
         <w:pStyle w:val="Heading2"/>
       </w:pPr>
-      <w:bookmarkStart w:id="84" w:name="_Toc161164391"/>
-      <w:bookmarkEnd w:id="71"/>
-      <w:bookmarkEnd w:id="72"/>
-      <w:bookmarkEnd w:id="73"/>
-      <w:bookmarkEnd w:id="74"/>
-      <w:bookmarkEnd w:id="75"/>
-      <w:bookmarkEnd w:id="76"/>
-      <w:bookmarkEnd w:id="77"/>
-      <w:bookmarkEnd w:id="78"/>
-      <w:bookmarkEnd w:id="79"/>
-      <w:bookmarkEnd w:id="80"/>
-      <w:bookmarkEnd w:id="81"/>
+      <w:bookmarkStart w:id="142" w:name="_Toc161164391"/>
+      <w:bookmarkEnd w:id="128"/>
+      <w:bookmarkEnd w:id="129"/>
+      <w:bookmarkEnd w:id="130"/>
+      <w:bookmarkEnd w:id="131"/>
+      <w:bookmarkEnd w:id="132"/>
+      <w:bookmarkEnd w:id="133"/>
+      <w:bookmarkEnd w:id="134"/>
+      <w:bookmarkEnd w:id="135"/>
+      <w:bookmarkEnd w:id="136"/>
+      <w:bookmarkEnd w:id="137"/>
+      <w:bookmarkEnd w:id="138"/>
       <w:r>
         <w:t xml:space="preserve">6,2 </w:t>
       </w:r>
@@ -18413,7 +19013,7 @@
       <w:r>
         <w:t>identifier</w:t>
       </w:r>
-      <w:bookmarkEnd w:id="84"/>
+      <w:bookmarkEnd w:id="142"/>
       <w:proofErr w:type="gramEnd"/>
     </w:p>
     <w:p>
@@ -18424,6 +19024,7 @@
           <w:szCs w:val="22"/>
         </w:rPr>
       </w:pPr>
+      <w:commentRangeStart w:id="143"/>
       <w:r>
         <w:rPr>
           <w:rFonts w:asciiTheme="minorHAnsi" w:hAnsiTheme="minorHAnsi" w:cstheme="minorHAnsi"/>
@@ -18479,13 +19080,20 @@
           <w:szCs w:val="22"/>
         </w:rPr>
         <w:t xml:space="preserve">record id assigned by REDCap. Depending on sites, this identifier can be customized based on site code used in the study. </w:t>
+      </w:r>
+      <w:commentRangeEnd w:id="143"/>
+      <w:r>
+        <w:rPr>
+          <w:rStyle w:val="CommentReference"/>
+        </w:rPr>
+        <w:commentReference w:id="143"/>
       </w:r>
     </w:p>
     <w:p>
       <w:pPr>
         <w:pStyle w:val="Heading2"/>
       </w:pPr>
-      <w:bookmarkStart w:id="85" w:name="_Toc161164392"/>
+      <w:bookmarkStart w:id="144" w:name="_Toc161164392"/>
       <w:r>
         <w:t xml:space="preserve">6.3 </w:t>
       </w:r>
@@ -18498,7 +19106,7 @@
       <w:r>
         <w:t>inkage</w:t>
       </w:r>
-      <w:bookmarkEnd w:id="85"/>
+      <w:bookmarkEnd w:id="144"/>
       <w:r>
         <w:t xml:space="preserve"> </w:t>
       </w:r>
@@ -18618,13 +19226,13 @@
       </w:tr>
     </w:tbl>
     <w:p>
-      <w:bookmarkStart w:id="86" w:name="_Toc6479569"/>
-      <w:bookmarkStart w:id="87" w:name="_Toc6479656"/>
-      <w:bookmarkEnd w:id="56"/>
-      <w:bookmarkEnd w:id="57"/>
-      <w:bookmarkEnd w:id="58"/>
-      <w:bookmarkEnd w:id="59"/>
-      <w:bookmarkEnd w:id="60"/>
+      <w:bookmarkStart w:id="145" w:name="_Toc6479569"/>
+      <w:bookmarkStart w:id="146" w:name="_Toc6479656"/>
+      <w:bookmarkEnd w:id="112"/>
+      <w:bookmarkEnd w:id="113"/>
+      <w:bookmarkEnd w:id="114"/>
+      <w:bookmarkEnd w:id="115"/>
+      <w:bookmarkEnd w:id="116"/>
     </w:p>
     <w:p/>
     <w:p>
@@ -18635,7 +19243,7 @@
           <w:color w:val="000000" w:themeColor="text1"/>
         </w:rPr>
       </w:pPr>
-      <w:bookmarkStart w:id="88" w:name="_Toc161164393"/>
+      <w:bookmarkStart w:id="147" w:name="_Toc161164393"/>
       <w:r>
         <w:rPr>
           <w:color w:val="000000" w:themeColor="text1"/>
@@ -18648,33 +19256,33 @@
         </w:rPr>
         <w:t>Quality</w:t>
       </w:r>
-      <w:bookmarkEnd w:id="86"/>
-      <w:bookmarkEnd w:id="87"/>
+      <w:bookmarkEnd w:id="145"/>
+      <w:bookmarkEnd w:id="146"/>
       <w:r>
         <w:rPr>
           <w:color w:val="000000" w:themeColor="text1"/>
         </w:rPr>
         <w:t xml:space="preserve"> and Change Management</w:t>
       </w:r>
-      <w:bookmarkStart w:id="89" w:name="_Toc341174031"/>
-      <w:bookmarkStart w:id="90" w:name="_Toc406228068"/>
-      <w:bookmarkStart w:id="91" w:name="_Toc410613955"/>
-      <w:bookmarkStart w:id="92" w:name="_Toc410782464"/>
-      <w:bookmarkStart w:id="93" w:name="_Toc410811736"/>
-      <w:bookmarkStart w:id="94" w:name="_Toc158459716"/>
-      <w:bookmarkStart w:id="95" w:name="_Toc158461514"/>
-      <w:bookmarkStart w:id="96" w:name="_Toc158461708"/>
-      <w:bookmarkStart w:id="97" w:name="_Toc158461805"/>
-      <w:bookmarkStart w:id="98" w:name="_Toc158524202"/>
-      <w:bookmarkStart w:id="99" w:name="_Toc6479572"/>
-      <w:bookmarkStart w:id="100" w:name="_Toc6479659"/>
-      <w:bookmarkEnd w:id="88"/>
+      <w:bookmarkStart w:id="148" w:name="_Toc341174031"/>
+      <w:bookmarkStart w:id="149" w:name="_Toc406228068"/>
+      <w:bookmarkStart w:id="150" w:name="_Toc410613955"/>
+      <w:bookmarkStart w:id="151" w:name="_Toc410782464"/>
+      <w:bookmarkStart w:id="152" w:name="_Toc410811736"/>
+      <w:bookmarkStart w:id="153" w:name="_Toc158459716"/>
+      <w:bookmarkStart w:id="154" w:name="_Toc158461514"/>
+      <w:bookmarkStart w:id="155" w:name="_Toc158461708"/>
+      <w:bookmarkStart w:id="156" w:name="_Toc158461805"/>
+      <w:bookmarkStart w:id="157" w:name="_Toc158524202"/>
+      <w:bookmarkStart w:id="158" w:name="_Toc6479572"/>
+      <w:bookmarkStart w:id="159" w:name="_Toc6479659"/>
+      <w:bookmarkEnd w:id="147"/>
     </w:p>
     <w:p>
       <w:pPr>
         <w:pStyle w:val="Heading2"/>
       </w:pPr>
-      <w:bookmarkStart w:id="101" w:name="_Toc161164394"/>
+      <w:bookmarkStart w:id="160" w:name="_Toc161164394"/>
       <w:r>
         <w:t xml:space="preserve">7.1 </w:t>
       </w:r>
@@ -18690,19 +19298,19 @@
       <w:r>
         <w:t>Review</w:t>
       </w:r>
-      <w:bookmarkEnd w:id="89"/>
-      <w:bookmarkEnd w:id="90"/>
-      <w:bookmarkEnd w:id="91"/>
-      <w:bookmarkEnd w:id="92"/>
-      <w:bookmarkEnd w:id="93"/>
-      <w:bookmarkEnd w:id="94"/>
-      <w:bookmarkEnd w:id="95"/>
-      <w:bookmarkEnd w:id="96"/>
-      <w:bookmarkEnd w:id="97"/>
-      <w:bookmarkEnd w:id="98"/>
-      <w:bookmarkEnd w:id="99"/>
-      <w:bookmarkEnd w:id="100"/>
-      <w:bookmarkEnd w:id="101"/>
+      <w:bookmarkEnd w:id="148"/>
+      <w:bookmarkEnd w:id="149"/>
+      <w:bookmarkEnd w:id="150"/>
+      <w:bookmarkEnd w:id="151"/>
+      <w:bookmarkEnd w:id="152"/>
+      <w:bookmarkEnd w:id="153"/>
+      <w:bookmarkEnd w:id="154"/>
+      <w:bookmarkEnd w:id="155"/>
+      <w:bookmarkEnd w:id="156"/>
+      <w:bookmarkEnd w:id="157"/>
+      <w:bookmarkEnd w:id="158"/>
+      <w:bookmarkEnd w:id="159"/>
+      <w:bookmarkEnd w:id="160"/>
     </w:p>
     <w:p>
       <w:pPr>
@@ -21165,20 +21773,20 @@
       <w:pPr>
         <w:pStyle w:val="Heading2"/>
       </w:pPr>
-      <w:bookmarkStart w:id="102" w:name="_Toc161164395"/>
-      <w:bookmarkStart w:id="103" w:name="_Toc6479573"/>
-      <w:bookmarkStart w:id="104" w:name="_Toc6479660"/>
-      <w:bookmarkStart w:id="105" w:name="_Toc158459709"/>
-      <w:bookmarkStart w:id="106" w:name="_Toc158461506"/>
-      <w:bookmarkStart w:id="107" w:name="_Toc158461700"/>
-      <w:bookmarkStart w:id="108" w:name="_Toc158461797"/>
-      <w:bookmarkStart w:id="109" w:name="_Toc158524194"/>
-      <w:bookmarkStart w:id="110" w:name="_Toc158627254"/>
-      <w:bookmarkStart w:id="111" w:name="_Toc341174042"/>
-      <w:bookmarkStart w:id="112" w:name="_Toc406228079"/>
-      <w:bookmarkStart w:id="113" w:name="_Toc410613966"/>
-      <w:bookmarkStart w:id="114" w:name="_Toc410782472"/>
-      <w:bookmarkStart w:id="115" w:name="_Toc410811748"/>
+      <w:bookmarkStart w:id="161" w:name="_Toc161164395"/>
+      <w:bookmarkStart w:id="162" w:name="_Toc6479573"/>
+      <w:bookmarkStart w:id="163" w:name="_Toc6479660"/>
+      <w:bookmarkStart w:id="164" w:name="_Toc158459709"/>
+      <w:bookmarkStart w:id="165" w:name="_Toc158461506"/>
+      <w:bookmarkStart w:id="166" w:name="_Toc158461700"/>
+      <w:bookmarkStart w:id="167" w:name="_Toc158461797"/>
+      <w:bookmarkStart w:id="168" w:name="_Toc158524194"/>
+      <w:bookmarkStart w:id="169" w:name="_Toc158627254"/>
+      <w:bookmarkStart w:id="170" w:name="_Toc341174042"/>
+      <w:bookmarkStart w:id="171" w:name="_Toc406228079"/>
+      <w:bookmarkStart w:id="172" w:name="_Toc410613966"/>
+      <w:bookmarkStart w:id="173" w:name="_Toc410782472"/>
+      <w:bookmarkStart w:id="174" w:name="_Toc410811748"/>
       <w:r>
         <w:t xml:space="preserve">7.2 </w:t>
       </w:r>
@@ -21188,7 +21796,7 @@
       <w:r>
         <w:t>Change Management</w:t>
       </w:r>
-      <w:bookmarkEnd w:id="102"/>
+      <w:bookmarkEnd w:id="161"/>
     </w:p>
     <w:p>
       <w:pPr>
@@ -21375,7 +21983,7 @@
                 <w:szCs w:val="22"/>
               </w:rPr>
             </w:pPr>
-            <w:bookmarkStart w:id="116" w:name="_Hlk142998707"/>
+            <w:bookmarkStart w:id="175" w:name="_Hlk142998707"/>
             <w:r>
               <w:rPr>
                 <w:rFonts w:asciiTheme="minorHAnsi" w:hAnsiTheme="minorHAnsi" w:cstheme="minorHAnsi"/>
@@ -21947,8 +22555,8 @@
           <w:color w:val="000000" w:themeColor="text1"/>
         </w:rPr>
       </w:pPr>
-      <w:bookmarkStart w:id="117" w:name="_Toc161164396"/>
-      <w:bookmarkEnd w:id="116"/>
+      <w:bookmarkStart w:id="176" w:name="_Toc161164396"/>
+      <w:bookmarkEnd w:id="175"/>
       <w:r>
         <w:rPr>
           <w:color w:val="000000" w:themeColor="text1"/>
@@ -21962,8 +22570,8 @@
         </w:rPr>
         <w:t>Reconciliation</w:t>
       </w:r>
-      <w:bookmarkEnd w:id="103"/>
-      <w:bookmarkEnd w:id="104"/>
+      <w:bookmarkEnd w:id="162"/>
+      <w:bookmarkEnd w:id="163"/>
       <w:r>
         <w:rPr>
           <w:color w:val="000000" w:themeColor="text1"/>
@@ -21976,15 +22584,15 @@
         </w:rPr>
         <w:t>Exports</w:t>
       </w:r>
-      <w:bookmarkEnd w:id="117"/>
+      <w:bookmarkEnd w:id="176"/>
     </w:p>
     <w:p>
       <w:pPr>
         <w:pStyle w:val="Heading2"/>
       </w:pPr>
-      <w:bookmarkStart w:id="118" w:name="_Toc6479574"/>
-      <w:bookmarkStart w:id="119" w:name="_Toc6479661"/>
-      <w:bookmarkStart w:id="120" w:name="_Toc161164397"/>
+      <w:bookmarkStart w:id="177" w:name="_Toc6479574"/>
+      <w:bookmarkStart w:id="178" w:name="_Toc6479661"/>
+      <w:bookmarkStart w:id="179" w:name="_Toc161164397"/>
       <w:r>
         <w:t xml:space="preserve">8.1 </w:t>
       </w:r>
@@ -21994,15 +22602,15 @@
       <w:r>
         <w:t>Dictionaries</w:t>
       </w:r>
-      <w:bookmarkEnd w:id="105"/>
-      <w:bookmarkEnd w:id="106"/>
-      <w:bookmarkEnd w:id="107"/>
-      <w:bookmarkEnd w:id="108"/>
-      <w:bookmarkEnd w:id="109"/>
-      <w:bookmarkEnd w:id="110"/>
-      <w:bookmarkEnd w:id="118"/>
-      <w:bookmarkEnd w:id="119"/>
-      <w:bookmarkEnd w:id="120"/>
+      <w:bookmarkEnd w:id="164"/>
+      <w:bookmarkEnd w:id="165"/>
+      <w:bookmarkEnd w:id="166"/>
+      <w:bookmarkEnd w:id="167"/>
+      <w:bookmarkEnd w:id="168"/>
+      <w:bookmarkEnd w:id="169"/>
+      <w:bookmarkEnd w:id="177"/>
+      <w:bookmarkEnd w:id="178"/>
+      <w:bookmarkEnd w:id="179"/>
     </w:p>
     <w:p>
       <w:pPr>
@@ -22025,46 +22633,47 @@
       <w:pPr>
         <w:pStyle w:val="Heading2"/>
       </w:pPr>
-      <w:bookmarkStart w:id="121" w:name="_Toc158459726"/>
-      <w:bookmarkStart w:id="122" w:name="_Toc158461523"/>
-      <w:bookmarkStart w:id="123" w:name="_Toc158461717"/>
-      <w:bookmarkStart w:id="124" w:name="_Toc158461814"/>
-      <w:bookmarkStart w:id="125" w:name="_Toc158524211"/>
-      <w:bookmarkStart w:id="126" w:name="_Toc6479576"/>
-      <w:bookmarkStart w:id="127" w:name="_Toc6479663"/>
-      <w:bookmarkStart w:id="128" w:name="_Toc161164398"/>
-      <w:bookmarkStart w:id="129" w:name="_Toc158459713"/>
-      <w:bookmarkStart w:id="130" w:name="_Toc158461510"/>
-      <w:bookmarkStart w:id="131" w:name="_Toc158461704"/>
-      <w:bookmarkStart w:id="132" w:name="_Toc158461801"/>
-      <w:bookmarkStart w:id="133" w:name="_Toc158524198"/>
-      <w:bookmarkStart w:id="134" w:name="_Toc6479575"/>
-      <w:bookmarkStart w:id="135" w:name="_Toc6479662"/>
-      <w:bookmarkEnd w:id="111"/>
-      <w:bookmarkEnd w:id="112"/>
-      <w:bookmarkEnd w:id="113"/>
-      <w:bookmarkEnd w:id="114"/>
-      <w:bookmarkEnd w:id="115"/>
+      <w:bookmarkStart w:id="180" w:name="_Toc158459726"/>
+      <w:bookmarkStart w:id="181" w:name="_Toc158461523"/>
+      <w:bookmarkStart w:id="182" w:name="_Toc158461717"/>
+      <w:bookmarkStart w:id="183" w:name="_Toc158461814"/>
+      <w:bookmarkStart w:id="184" w:name="_Toc158524211"/>
+      <w:bookmarkStart w:id="185" w:name="_Toc6479576"/>
+      <w:bookmarkStart w:id="186" w:name="_Toc6479663"/>
+      <w:bookmarkStart w:id="187" w:name="_Toc161164398"/>
+      <w:bookmarkStart w:id="188" w:name="_Toc158459713"/>
+      <w:bookmarkStart w:id="189" w:name="_Toc158461510"/>
+      <w:bookmarkStart w:id="190" w:name="_Toc158461704"/>
+      <w:bookmarkStart w:id="191" w:name="_Toc158461801"/>
+      <w:bookmarkStart w:id="192" w:name="_Toc158524198"/>
+      <w:bookmarkStart w:id="193" w:name="_Toc6479575"/>
+      <w:bookmarkStart w:id="194" w:name="_Toc6479662"/>
+      <w:bookmarkEnd w:id="170"/>
+      <w:bookmarkEnd w:id="171"/>
+      <w:bookmarkEnd w:id="172"/>
+      <w:bookmarkEnd w:id="173"/>
+      <w:bookmarkEnd w:id="174"/>
       <w:r>
         <w:t xml:space="preserve">8.2 </w:t>
       </w:r>
       <w:r>
         <w:t>Clinical and Safety Databases Reconciliation</w:t>
       </w:r>
-      <w:bookmarkEnd w:id="121"/>
-      <w:bookmarkEnd w:id="122"/>
-      <w:bookmarkEnd w:id="123"/>
-      <w:bookmarkEnd w:id="124"/>
-      <w:bookmarkEnd w:id="125"/>
-      <w:bookmarkEnd w:id="126"/>
-      <w:bookmarkEnd w:id="127"/>
-      <w:bookmarkEnd w:id="128"/>
+      <w:bookmarkEnd w:id="180"/>
+      <w:bookmarkEnd w:id="181"/>
+      <w:bookmarkEnd w:id="182"/>
+      <w:bookmarkEnd w:id="183"/>
+      <w:bookmarkEnd w:id="184"/>
+      <w:bookmarkEnd w:id="185"/>
+      <w:bookmarkEnd w:id="186"/>
+      <w:bookmarkEnd w:id="187"/>
     </w:p>
     <w:p>
       <w:pPr>
         <w:pStyle w:val="SOPtext"/>
       </w:pPr>
-      <w:commentRangeStart w:id="136"/>
+      <w:commentRangeStart w:id="195"/>
+      <w:commentRangeStart w:id="196"/>
       <w:r>
         <w:t>Any SAE will be documented in study specific event forms. SAE form is a paper form that is used for submission to institutional ethics committee. The scanned pdf of the form will be uploaded as a</w:t>
       </w:r>
@@ -22074,7 +22683,7 @@
       <w:r>
         <w:t xml:space="preserve">source data to the event form. No reconciliation will be required. </w:t>
       </w:r>
-      <w:commentRangeEnd w:id="136"/>
+      <w:commentRangeEnd w:id="195"/>
       <w:r>
         <w:rPr>
           <w:rStyle w:val="CommentReference"/>
@@ -22082,17 +22691,27 @@
           <w:color w:val="auto"/>
           <w:lang w:val="en-GB" w:eastAsia="zh-CN"/>
         </w:rPr>
-        <w:commentReference w:id="136"/>
+        <w:commentReference w:id="195"/>
+      </w:r>
+      <w:commentRangeEnd w:id="196"/>
+      <w:r>
+        <w:rPr>
+          <w:rStyle w:val="CommentReference"/>
+          <w:rFonts w:ascii="Times New (W1)" w:eastAsia="Times New Roman" w:hAnsi="Times New Roman" w:cs="Times New Roman"/>
+          <w:color w:val="auto"/>
+          <w:lang w:val="en-GB" w:eastAsia="zh-CN"/>
+        </w:rPr>
+        <w:commentReference w:id="196"/>
       </w:r>
     </w:p>
     <w:p>
       <w:pPr>
         <w:rPr>
-          <w:ins w:id="137" w:author="Samriddhi Ranjan" w:date="2024-03-13T16:34:00Z"/>
-        </w:rPr>
-      </w:pPr>
-      <w:bookmarkStart w:id="138" w:name="_Toc161164399"/>
-      <w:ins w:id="139" w:author="Samriddhi Ranjan" w:date="2024-03-13T16:34:00Z">
+          <w:ins w:id="197" w:author="Samriddhi Ranjan" w:date="2024-03-13T16:34:00Z"/>
+        </w:rPr>
+      </w:pPr>
+      <w:bookmarkStart w:id="198" w:name="_Toc161164399"/>
+      <w:ins w:id="199" w:author="Samriddhi Ranjan" w:date="2024-03-13T16:34:00Z">
         <w:r>
           <w:t xml:space="preserve">All safety events will be recorded in the Case Record Form (CRF) and reported to the </w:t>
         </w:r>
@@ -22106,10 +22725,10 @@
     <w:p>
       <w:pPr>
         <w:rPr>
-          <w:ins w:id="140" w:author="Samriddhi Ranjan" w:date="2024-03-13T16:34:00Z"/>
-        </w:rPr>
-      </w:pPr>
-      <w:ins w:id="141" w:author="Samriddhi Ranjan" w:date="2024-03-13T16:34:00Z">
+          <w:ins w:id="200" w:author="Samriddhi Ranjan" w:date="2024-03-13T16:34:00Z"/>
+        </w:rPr>
+      </w:pPr>
+      <w:ins w:id="201" w:author="Samriddhi Ranjan" w:date="2024-03-13T16:34:00Z">
         <w:r>
           <w:t>management team within 24 hours of its occurrence. The trial management team will then</w:t>
         </w:r>
@@ -22118,10 +22737,10 @@
     <w:p>
       <w:pPr>
         <w:rPr>
-          <w:ins w:id="142" w:author="Samriddhi Ranjan" w:date="2024-03-13T16:34:00Z"/>
-        </w:rPr>
-      </w:pPr>
-      <w:ins w:id="143" w:author="Samriddhi Ranjan" w:date="2024-03-13T16:34:00Z">
+          <w:ins w:id="202" w:author="Samriddhi Ranjan" w:date="2024-03-13T16:34:00Z"/>
+        </w:rPr>
+      </w:pPr>
+      <w:ins w:id="203" w:author="Samriddhi Ranjan" w:date="2024-03-13T16:34:00Z">
         <w:r>
           <w:t>assess if the event can be considered related to the trial or the intervention within 24 hours of</w:t>
         </w:r>
@@ -22130,10 +22749,10 @@
     <w:p>
       <w:pPr>
         <w:rPr>
-          <w:ins w:id="144" w:author="Samriddhi Ranjan" w:date="2024-03-13T16:34:00Z"/>
-        </w:rPr>
-      </w:pPr>
-      <w:ins w:id="145" w:author="Samriddhi Ranjan" w:date="2024-03-13T16:34:00Z">
+          <w:ins w:id="204" w:author="Samriddhi Ranjan" w:date="2024-03-13T16:34:00Z"/>
+        </w:rPr>
+      </w:pPr>
+      <w:ins w:id="205" w:author="Samriddhi Ranjan" w:date="2024-03-13T16:34:00Z">
         <w:r>
           <w:t xml:space="preserve">it being reported. Events that are considered probably related will be reported </w:t>
         </w:r>
@@ -22145,7 +22764,7 @@
       </w:ins>
     </w:p>
     <w:p>
-      <w:ins w:id="146" w:author="Samriddhi Ranjan" w:date="2024-03-13T16:34:00Z">
+      <w:ins w:id="206" w:author="Samriddhi Ranjan" w:date="2024-03-13T16:34:00Z">
         <w:r>
           <w:t xml:space="preserve">to the </w:t>
         </w:r>
@@ -22156,7 +22775,7 @@
           <w:t>combined Trial Steering a</w:t>
         </w:r>
       </w:ins>
-      <w:ins w:id="147" w:author="Samriddhi Ranjan" w:date="2024-03-13T16:35:00Z">
+      <w:ins w:id="207" w:author="Samriddhi Ranjan" w:date="2024-03-13T16:35:00Z">
         <w:r>
           <w:rPr>
             <w:highlight w:val="yellow"/>
@@ -22164,7 +22783,7 @@
           <w:t xml:space="preserve">nd </w:t>
         </w:r>
       </w:ins>
-      <w:ins w:id="148" w:author="Samriddhi Ranjan" w:date="2024-03-13T16:34:00Z">
+      <w:ins w:id="208" w:author="Samriddhi Ranjan" w:date="2024-03-13T16:34:00Z">
         <w:r>
           <w:rPr>
             <w:highlight w:val="yellow"/>
@@ -22180,7 +22799,7 @@
       <w:pPr>
         <w:pStyle w:val="Heading2"/>
         <w:rPr>
-          <w:ins w:id="149" w:author="Samriddhi Ranjan" w:date="2024-03-13T16:33:00Z"/>
+          <w:ins w:id="209" w:author="Samriddhi Ranjan" w:date="2024-03-13T16:33:00Z"/>
         </w:rPr>
       </w:pPr>
       <w:r>
@@ -22189,14 +22808,14 @@
       <w:r>
         <w:t>Data Export</w:t>
       </w:r>
-      <w:bookmarkEnd w:id="129"/>
-      <w:bookmarkEnd w:id="130"/>
-      <w:bookmarkEnd w:id="131"/>
-      <w:bookmarkEnd w:id="132"/>
-      <w:bookmarkEnd w:id="133"/>
-      <w:bookmarkEnd w:id="134"/>
-      <w:bookmarkEnd w:id="135"/>
-      <w:bookmarkEnd w:id="138"/>
+      <w:bookmarkEnd w:id="188"/>
+      <w:bookmarkEnd w:id="189"/>
+      <w:bookmarkEnd w:id="190"/>
+      <w:bookmarkEnd w:id="191"/>
+      <w:bookmarkEnd w:id="192"/>
+      <w:bookmarkEnd w:id="193"/>
+      <w:bookmarkEnd w:id="194"/>
+      <w:bookmarkEnd w:id="198"/>
     </w:p>
     <w:p>
       <w:pPr>
@@ -22549,60 +23168,60 @@
           <w:lang w:val="en-GB"/>
         </w:rPr>
       </w:pPr>
-      <w:bookmarkStart w:id="150" w:name="_Toc341174043"/>
-      <w:bookmarkStart w:id="151" w:name="_Toc406228080"/>
-      <w:bookmarkStart w:id="152" w:name="_Toc410613967"/>
-      <w:bookmarkStart w:id="153" w:name="_Toc410782473"/>
-      <w:bookmarkStart w:id="154" w:name="_Toc410811749"/>
+      <w:bookmarkStart w:id="210" w:name="_Toc341174043"/>
+      <w:bookmarkStart w:id="211" w:name="_Toc406228080"/>
+      <w:bookmarkStart w:id="212" w:name="_Toc410613967"/>
+      <w:bookmarkStart w:id="213" w:name="_Toc410782473"/>
+      <w:bookmarkStart w:id="214" w:name="_Toc410811749"/>
     </w:p>
     <w:p>
       <w:pPr>
         <w:pStyle w:val="Heading1"/>
       </w:pPr>
-      <w:bookmarkStart w:id="155" w:name="_Toc6479577"/>
-      <w:bookmarkStart w:id="156" w:name="_Toc6479664"/>
-      <w:bookmarkStart w:id="157" w:name="_Toc161164400"/>
-      <w:bookmarkStart w:id="158" w:name="_Toc158459727"/>
-      <w:bookmarkStart w:id="159" w:name="_Toc158461524"/>
-      <w:bookmarkStart w:id="160" w:name="_Toc158461718"/>
-      <w:bookmarkStart w:id="161" w:name="_Toc158461815"/>
-      <w:bookmarkStart w:id="162" w:name="_Toc158524212"/>
-      <w:bookmarkEnd w:id="150"/>
-      <w:bookmarkEnd w:id="151"/>
-      <w:bookmarkEnd w:id="152"/>
-      <w:bookmarkEnd w:id="153"/>
-      <w:bookmarkEnd w:id="154"/>
+      <w:bookmarkStart w:id="215" w:name="_Toc6479577"/>
+      <w:bookmarkStart w:id="216" w:name="_Toc6479664"/>
+      <w:bookmarkStart w:id="217" w:name="_Toc161164400"/>
+      <w:bookmarkStart w:id="218" w:name="_Toc158459727"/>
+      <w:bookmarkStart w:id="219" w:name="_Toc158461524"/>
+      <w:bookmarkStart w:id="220" w:name="_Toc158461718"/>
+      <w:bookmarkStart w:id="221" w:name="_Toc158461815"/>
+      <w:bookmarkStart w:id="222" w:name="_Toc158524212"/>
+      <w:bookmarkEnd w:id="210"/>
+      <w:bookmarkEnd w:id="211"/>
+      <w:bookmarkEnd w:id="212"/>
+      <w:bookmarkEnd w:id="213"/>
+      <w:bookmarkEnd w:id="214"/>
       <w:r>
         <w:t>Database Locks and Archiving</w:t>
       </w:r>
-      <w:bookmarkEnd w:id="155"/>
-      <w:bookmarkEnd w:id="156"/>
-      <w:bookmarkEnd w:id="157"/>
+      <w:bookmarkEnd w:id="215"/>
+      <w:bookmarkEnd w:id="216"/>
+      <w:bookmarkEnd w:id="217"/>
     </w:p>
     <w:p>
       <w:pPr>
         <w:pStyle w:val="Heading2"/>
       </w:pPr>
-      <w:bookmarkStart w:id="163" w:name="_Toc6479578"/>
-      <w:bookmarkStart w:id="164" w:name="_Toc6479665"/>
-      <w:bookmarkStart w:id="165" w:name="_Toc161164401"/>
+      <w:bookmarkStart w:id="223" w:name="_Toc6479578"/>
+      <w:bookmarkStart w:id="224" w:name="_Toc6479665"/>
+      <w:bookmarkStart w:id="225" w:name="_Toc161164401"/>
       <w:r>
         <w:t xml:space="preserve">9.1 </w:t>
       </w:r>
       <w:r>
         <w:t>Database Lock</w:t>
       </w:r>
-      <w:bookmarkEnd w:id="158"/>
-      <w:bookmarkEnd w:id="159"/>
-      <w:bookmarkEnd w:id="160"/>
-      <w:bookmarkEnd w:id="161"/>
-      <w:bookmarkEnd w:id="162"/>
-      <w:bookmarkEnd w:id="163"/>
-      <w:bookmarkEnd w:id="164"/>
+      <w:bookmarkEnd w:id="218"/>
+      <w:bookmarkEnd w:id="219"/>
+      <w:bookmarkEnd w:id="220"/>
+      <w:bookmarkEnd w:id="221"/>
+      <w:bookmarkEnd w:id="222"/>
+      <w:bookmarkEnd w:id="223"/>
+      <w:bookmarkEnd w:id="224"/>
       <w:r>
         <w:t>s</w:t>
       </w:r>
-      <w:bookmarkEnd w:id="165"/>
+      <w:bookmarkEnd w:id="225"/>
     </w:p>
     <w:p>
       <w:pPr>
@@ -23479,18 +24098,18 @@
           <w:lang w:val="en-US"/>
         </w:rPr>
       </w:pPr>
-      <w:bookmarkStart w:id="166" w:name="_Toc6479579"/>
-      <w:bookmarkStart w:id="167" w:name="_Toc6479666"/>
-      <w:bookmarkStart w:id="168" w:name="_Toc341174049"/>
-      <w:bookmarkStart w:id="169" w:name="_Toc406228085"/>
-      <w:bookmarkStart w:id="170" w:name="_Toc410613972"/>
-      <w:bookmarkStart w:id="171" w:name="_Toc410782478"/>
-      <w:bookmarkStart w:id="172" w:name="_Toc410811754"/>
-      <w:bookmarkStart w:id="173" w:name="_Toc158459732"/>
-      <w:bookmarkStart w:id="174" w:name="_Toc158461529"/>
-      <w:bookmarkStart w:id="175" w:name="_Toc158461723"/>
-      <w:bookmarkStart w:id="176" w:name="_Toc158461820"/>
-      <w:bookmarkStart w:id="177" w:name="_Toc158524217"/>
+      <w:bookmarkStart w:id="226" w:name="_Toc6479579"/>
+      <w:bookmarkStart w:id="227" w:name="_Toc6479666"/>
+      <w:bookmarkStart w:id="228" w:name="_Toc341174049"/>
+      <w:bookmarkStart w:id="229" w:name="_Toc406228085"/>
+      <w:bookmarkStart w:id="230" w:name="_Toc410613972"/>
+      <w:bookmarkStart w:id="231" w:name="_Toc410782478"/>
+      <w:bookmarkStart w:id="232" w:name="_Toc410811754"/>
+      <w:bookmarkStart w:id="233" w:name="_Toc158459732"/>
+      <w:bookmarkStart w:id="234" w:name="_Toc158461529"/>
+      <w:bookmarkStart w:id="235" w:name="_Toc158461723"/>
+      <w:bookmarkStart w:id="236" w:name="_Toc158461820"/>
+      <w:bookmarkStart w:id="237" w:name="_Toc158524217"/>
       <w:r>
         <w:br w:type="page"/>
       </w:r>
@@ -23499,7 +24118,7 @@
       <w:pPr>
         <w:pStyle w:val="Heading2"/>
       </w:pPr>
-      <w:bookmarkStart w:id="178" w:name="_Toc161164402"/>
+      <w:bookmarkStart w:id="238" w:name="_Toc161164402"/>
       <w:r>
         <w:lastRenderedPageBreak/>
         <w:t xml:space="preserve">9.2 </w:t>
@@ -23507,9 +24126,9 @@
       <w:r>
         <w:t>Paper Storage and Archiving</w:t>
       </w:r>
-      <w:bookmarkEnd w:id="166"/>
-      <w:bookmarkEnd w:id="167"/>
-      <w:bookmarkEnd w:id="178"/>
+      <w:bookmarkEnd w:id="226"/>
+      <w:bookmarkEnd w:id="227"/>
+      <w:bookmarkEnd w:id="238"/>
     </w:p>
     <w:p>
       <w:pPr>
@@ -23779,11 +24398,23 @@
       <w:pPr>
         <w:pStyle w:val="Heading1"/>
       </w:pPr>
-      <w:bookmarkStart w:id="179" w:name="_Toc161164403"/>
+      <w:bookmarkStart w:id="239" w:name="_Toc161164403"/>
+      <w:commentRangeStart w:id="240"/>
       <w:r>
         <w:t>Data Sharing</w:t>
       </w:r>
-      <w:bookmarkEnd w:id="179"/>
+      <w:bookmarkEnd w:id="239"/>
+      <w:commentRangeEnd w:id="240"/>
+      <w:r>
+        <w:rPr>
+          <w:rStyle w:val="CommentReference"/>
+          <w:rFonts w:ascii="Times New (W1)" w:hAnsi="Times New Roman" w:cs="Times New Roman"/>
+          <w:b w:val="0"/>
+          <w:kern w:val="0"/>
+          <w:lang w:val="en-GB"/>
+        </w:rPr>
+        <w:commentReference w:id="240"/>
+      </w:r>
     </w:p>
     <w:p>
       <w:pPr>
@@ -24371,16 +25002,16 @@
         </w:rPr>
       </w:pPr>
     </w:p>
-    <w:bookmarkEnd w:id="168"/>
-    <w:bookmarkEnd w:id="169"/>
-    <w:bookmarkEnd w:id="170"/>
-    <w:bookmarkEnd w:id="171"/>
-    <w:bookmarkEnd w:id="172"/>
-    <w:bookmarkEnd w:id="173"/>
-    <w:bookmarkEnd w:id="174"/>
-    <w:bookmarkEnd w:id="175"/>
-    <w:bookmarkEnd w:id="176"/>
-    <w:bookmarkEnd w:id="177"/>
+    <w:bookmarkEnd w:id="228"/>
+    <w:bookmarkEnd w:id="229"/>
+    <w:bookmarkEnd w:id="230"/>
+    <w:bookmarkEnd w:id="231"/>
+    <w:bookmarkEnd w:id="232"/>
+    <w:bookmarkEnd w:id="233"/>
+    <w:bookmarkEnd w:id="234"/>
+    <w:bookmarkEnd w:id="235"/>
+    <w:bookmarkEnd w:id="236"/>
+    <w:bookmarkEnd w:id="237"/>
     <w:p>
       <w:pPr>
         <w:pStyle w:val="SOPtext"/>
@@ -24401,14 +25032,14 @@
       <w:pPr>
         <w:pStyle w:val="Heading1"/>
       </w:pPr>
-      <w:bookmarkStart w:id="180" w:name="_Toc161164404"/>
+      <w:bookmarkStart w:id="241" w:name="_Toc161164404"/>
       <w:r>
         <w:t>Storage and Security</w:t>
       </w:r>
       <w:r>
         <w:t xml:space="preserve"> Measures</w:t>
       </w:r>
-      <w:bookmarkEnd w:id="180"/>
+      <w:bookmarkEnd w:id="241"/>
     </w:p>
     <w:p>
       <w:pPr>
@@ -25781,7 +26412,7 @@
       <w:pPr>
         <w:pStyle w:val="Heading1"/>
       </w:pPr>
-      <w:bookmarkStart w:id="181" w:name="_Toc161164405"/>
+      <w:bookmarkStart w:id="242" w:name="_Toc161164405"/>
       <w:r>
         <w:t>Additional</w:t>
       </w:r>
@@ -25791,11 +26422,11 @@
       <w:r>
         <w:t>Project information</w:t>
       </w:r>
-      <w:bookmarkEnd w:id="181"/>
+      <w:bookmarkEnd w:id="242"/>
       <w:r>
         <w:t xml:space="preserve"> </w:t>
       </w:r>
-      <w:bookmarkStart w:id="182" w:name="_Toc109579164"/>
+      <w:bookmarkStart w:id="243" w:name="_Toc109579164"/>
     </w:p>
     <w:p>
       <w:pPr>
@@ -25804,12 +26435,12 @@
       <w:r>
         <w:t xml:space="preserve"> </w:t>
       </w:r>
-      <w:bookmarkStart w:id="183" w:name="_Toc161164406"/>
+      <w:bookmarkStart w:id="244" w:name="_Toc161164406"/>
       <w:r>
         <w:t>Dynamic reference list</w:t>
       </w:r>
-      <w:bookmarkEnd w:id="182"/>
-      <w:bookmarkEnd w:id="183"/>
+      <w:bookmarkEnd w:id="243"/>
+      <w:bookmarkEnd w:id="244"/>
     </w:p>
     <w:p>
       <w:pPr>
@@ -25820,7 +26451,7 @@
           <w:szCs w:val="24"/>
         </w:rPr>
       </w:pPr>
-      <w:bookmarkStart w:id="184" w:name="_Toc489950013"/>
+      <w:bookmarkStart w:id="245" w:name="_Toc489950013"/>
     </w:p>
     <w:p>
       <w:pPr>
@@ -25857,7 +26488,7 @@
           <w:tcPr>
             <w:tcW w:w="2028" w:type="dxa"/>
           </w:tcPr>
-          <w:bookmarkEnd w:id="184"/>
+          <w:bookmarkEnd w:id="245"/>
           <w:p>
             <w:pPr>
               <w:tabs>
@@ -26801,11 +27432,8 @@
       </w:r>
     </w:p>
   </w:comment>
-  <w:comment w:id="68" w:author="Samriddhi Ranjan" w:date="2024-03-13T16:39:00Z" w:initials="SR">
+  <w:comment w:id="24" w:author="Martin Gerdin Wärnberg" w:date="2024-03-31T08:08:00Z" w:initials="MG">
     <w:p>
-      <w:pPr>
-        <w:pStyle w:val="CommentText"/>
-      </w:pPr>
       <w:r>
         <w:rPr>
           <w:rStyle w:val="CommentReference"/>
@@ -26813,12 +27441,131 @@
         <w:annotationRef/>
       </w:r>
       <w:r>
-        <w:t>Not sure for this</w:t>
+        <w:rPr>
+          <w:sz w:val="20"/>
+        </w:rPr>
+        <w:t>Note that I</w:t>
+      </w:r>
+      <w:r>
+        <w:rPr>
+          <w:sz w:val="20"/>
+        </w:rPr>
+        <w:t>’</w:t>
+      </w:r>
+      <w:r>
+        <w:rPr>
+          <w:sz w:val="20"/>
+        </w:rPr>
+        <w:t>m listed as principal investigator in other documents, so it might be good to clarify that Vivekanand is the principal investigator at TGI</w:t>
       </w:r>
     </w:p>
   </w:comment>
-  <w:comment w:id="136" w:author="Samriddhi Ranjan" w:date="2024-03-13T16:33:00Z" w:initials="SR">
+  <w:comment w:id="52" w:author="Martin Gerdin Wärnberg" w:date="2024-03-31T08:11:00Z" w:initials="MG">
     <w:p>
+      <w:r>
+        <w:rPr>
+          <w:rStyle w:val="CommentReference"/>
+        </w:rPr>
+        <w:annotationRef/>
+      </w:r>
+      <w:r>
+        <w:rPr>
+          <w:sz w:val="20"/>
+        </w:rPr>
+        <w:t>Note that we don</w:t>
+      </w:r>
+      <w:r>
+        <w:rPr>
+          <w:sz w:val="20"/>
+        </w:rPr>
+        <w:t>’</w:t>
+      </w:r>
+      <w:r>
+        <w:rPr>
+          <w:sz w:val="20"/>
+        </w:rPr>
+        <w:t>t use Adverse Events in this trial. Instead we use the concept of Safety Events.</w:t>
+      </w:r>
+    </w:p>
+  </w:comment>
+  <w:comment w:id="85" w:author="Martin Gerdin Wärnberg" w:date="2024-03-31T08:16:00Z" w:initials="MG">
+    <w:p>
+      <w:r>
+        <w:rPr>
+          <w:rStyle w:val="CommentReference"/>
+        </w:rPr>
+        <w:annotationRef/>
+      </w:r>
+      <w:r>
+        <w:rPr>
+          <w:sz w:val="20"/>
+        </w:rPr>
+        <w:t>Should there be any text here?</w:t>
+      </w:r>
+    </w:p>
+  </w:comment>
+  <w:comment w:id="90" w:author="Martin Gerdin Wärnberg" w:date="2024-03-31T08:17:00Z" w:initials="MG">
+    <w:p>
+      <w:r>
+        <w:rPr>
+          <w:rStyle w:val="CommentReference"/>
+        </w:rPr>
+        <w:annotationRef/>
+      </w:r>
+      <w:r>
+        <w:rPr>
+          <w:sz w:val="20"/>
+        </w:rPr>
+        <w:t>This title is not listed in 2. Contact list. Should it be principal investigator?</w:t>
+      </w:r>
+    </w:p>
+  </w:comment>
+  <w:comment w:id="91" w:author="Martin Gerdin Wärnberg" w:date="2024-03-31T08:18:00Z" w:initials="MG">
+    <w:p>
+      <w:r>
+        <w:rPr>
+          <w:rStyle w:val="CommentReference"/>
+        </w:rPr>
+        <w:annotationRef/>
+      </w:r>
+      <w:r>
+        <w:rPr>
+          <w:sz w:val="20"/>
+        </w:rPr>
+        <w:t>We will need to use bespoke code from previous similar trials to do the randomisation.</w:t>
+      </w:r>
+    </w:p>
+  </w:comment>
+  <w:comment w:id="101" w:author="Martin Gerdin Wärnberg" w:date="2024-03-31T08:31:00Z" w:initials="MG">
+    <w:p>
+      <w:r>
+        <w:rPr>
+          <w:rStyle w:val="CommentReference"/>
+        </w:rPr>
+        <w:annotationRef/>
+      </w:r>
+      <w:r>
+        <w:rPr>
+          <w:sz w:val="20"/>
+        </w:rPr>
+        <w:t>Note that no PII is listed in section 6 and I don</w:t>
+      </w:r>
+      <w:r>
+        <w:rPr>
+          <w:sz w:val="20"/>
+        </w:rPr>
+        <w:t>’</w:t>
+      </w:r>
+      <w:r>
+        <w:rPr>
+          <w:sz w:val="20"/>
+        </w:rPr>
+        <w:t>t see that we collect name in the any of the REDCap instruments. Please double check.</w:t>
+      </w:r>
+    </w:p>
+  </w:comment>
+  <w:comment w:id="124" w:author="Samriddhi Ranjan" w:date="2024-03-13T16:39:00Z" w:initials="SR">
+    <w:p>
       <w:pPr>
         <w:pStyle w:val="CommentText"/>
       </w:pPr>
@@ -26830,6 +27577,102 @@
       </w:r>
       <w:r>
         <w:t>Not sure for this</w:t>
+      </w:r>
+    </w:p>
+  </w:comment>
+  <w:comment w:id="125" w:author="Martin Gerdin Wärnberg" w:date="2024-03-31T08:20:00Z" w:initials="MG">
+    <w:p>
+      <w:r>
+        <w:rPr>
+          <w:rStyle w:val="CommentReference"/>
+        </w:rPr>
+        <w:annotationRef/>
+      </w:r>
+      <w:r>
+        <w:rPr>
+          <w:sz w:val="20"/>
+        </w:rPr>
+        <w:t>There is a safety events instrument in REDCap</w:t>
+      </w:r>
+    </w:p>
+  </w:comment>
+  <w:comment w:id="141" w:author="Martin Gerdin Wärnberg" w:date="2024-03-31T08:24:00Z" w:initials="MG">
+    <w:p>
+      <w:r>
+        <w:rPr>
+          <w:rStyle w:val="CommentReference"/>
+        </w:rPr>
+        <w:annotationRef/>
+      </w:r>
+      <w:r>
+        <w:rPr>
+          <w:sz w:val="20"/>
+        </w:rPr>
+        <w:t>You have previously indicated that name will be collected. We are not collecting name, but we are not collecting any identifier right now. We should probably collect some data that can connect the patient to a specific medical record, right?</w:t>
+      </w:r>
+    </w:p>
+  </w:comment>
+  <w:comment w:id="143" w:author="Martin Gerdin Wärnberg" w:date="2024-03-31T08:25:00Z" w:initials="MG">
+    <w:p>
+      <w:r>
+        <w:rPr>
+          <w:rStyle w:val="CommentReference"/>
+        </w:rPr>
+        <w:annotationRef/>
+      </w:r>
+      <w:r>
+        <w:rPr>
+          <w:sz w:val="20"/>
+        </w:rPr>
+        <w:t>Will there be a list at the sites that connects this id to a specific patient?</w:t>
+      </w:r>
+    </w:p>
+  </w:comment>
+  <w:comment w:id="195" w:author="Samriddhi Ranjan" w:date="2024-03-13T16:33:00Z" w:initials="SR">
+    <w:p>
+      <w:pPr>
+        <w:pStyle w:val="CommentText"/>
+      </w:pPr>
+      <w:r>
+        <w:rPr>
+          <w:rStyle w:val="CommentReference"/>
+        </w:rPr>
+        <w:annotationRef/>
+      </w:r>
+      <w:r>
+        <w:t>Not sure for this</w:t>
+      </w:r>
+    </w:p>
+  </w:comment>
+  <w:comment w:id="196" w:author="Martin Gerdin Wärnberg" w:date="2024-03-31T08:27:00Z" w:initials="MG">
+    <w:p>
+      <w:r>
+        <w:rPr>
+          <w:rStyle w:val="CommentReference"/>
+        </w:rPr>
+        <w:annotationRef/>
+      </w:r>
+      <w:r>
+        <w:rPr>
+          <w:sz w:val="20"/>
+        </w:rPr>
+        <w:t>Remove.</w:t>
+      </w:r>
+    </w:p>
+  </w:comment>
+  <w:comment w:id="240" w:author="Martin Gerdin Wärnberg" w:date="2024-03-31T08:28:00Z" w:initials="MG">
+    <w:p>
+      <w:r>
+        <w:rPr>
+          <w:rStyle w:val="CommentReference"/>
+        </w:rPr>
+        <w:annotationRef/>
+      </w:r>
+      <w:r>
+        <w:rPr>
+          <w:sz w:val="20"/>
+        </w:rPr>
+        <w:t>TGI will share data with KI following the Joint Controller Agreement. Maybe that should be mentioned here?</w:t>
       </w:r>
     </w:p>
   </w:comment>
@@ -26839,24 +27682,57 @@
 <file path=word/commentsExtended.xml><?xml version="1.0" encoding="utf-8"?>
 <w15:commentsEx xmlns:wpc="http://schemas.microsoft.com/office/word/2010/wordprocessingCanvas" xmlns:cx="http://schemas.microsoft.com/office/drawing/2014/chartex" xmlns:cx1="http://schemas.microsoft.com/office/drawing/2015/9/8/chartex" xmlns:cx2="http://schemas.microsoft.com/office/drawing/2015/10/21/chartex" xmlns:cx3="http://schemas.microsoft.com/office/drawing/2016/5/9/chartex" xmlns:cx4="http://schemas.microsoft.com/office/drawing/2016/5/10/chartex" xmlns:cx5="http://schemas.microsoft.com/office/drawing/2016/5/11/chartex" xmlns:cx6="http://schemas.microsoft.com/office/drawing/2016/5/12/chartex" xmlns:cx7="http://schemas.microsoft.com/office/drawing/2016/5/13/chartex" xmlns:cx8="http://schemas.microsoft.com/office/drawing/2016/5/14/chartex" xmlns:mc="http://schemas.openxmlformats.org/markup-compatibility/2006" xmlns:aink="http://schemas.microsoft.com/office/drawing/2016/ink" xmlns:am3d="http://schemas.microsoft.com/office/drawing/2017/model3d" xmlns:o="urn:schemas-microsoft-com:office:office" xmlns:oel="http://schemas.microsoft.com/office/2019/extlst" xmlns:r="http://schemas.openxmlformats.org/officeDocument/2006/relationships" xmlns:m="http://schemas.openxmlformats.org/officeDocument/2006/math" xmlns:v="urn:schemas-microsoft-com:vml" xmlns:wp14="http://schemas.microsoft.com/office/word/2010/wordprocessingDrawing" xmlns:wp="http://schemas.openxmlformats.org/drawingml/2006/wordprocessingDrawing" xmlns:w10="urn:schemas-microsoft-com:office:word" xmlns:w="http://schemas.openxmlformats.org/wordprocessingml/2006/main" xmlns:w14="http://schemas.microsoft.com/office/word/2010/wordml" xmlns:w15="http://schemas.microsoft.com/office/word/2012/wordml" xmlns:w16cex="http://schemas.microsoft.com/office/word/2018/wordml/cex" xmlns:w16cid="http://schemas.microsoft.com/office/word/2016/wordml/cid" xmlns:w16="http://schemas.microsoft.com/office/word/2018/wordml" xmlns:w16sdtdh="http://schemas.microsoft.com/office/word/2020/wordml/sdtdatahash" xmlns:w16se="http://schemas.microsoft.com/office/word/2015/wordml/symex" xmlns:wpg="http://schemas.microsoft.com/office/word/2010/wordprocessingGroup" xmlns:wpi="http://schemas.microsoft.com/office/word/2010/wordprocessingInk" xmlns:wne="http://schemas.microsoft.com/office/word/2006/wordml" xmlns:wps="http://schemas.microsoft.com/office/word/2010/wordprocessingShape" mc:Ignorable="w14 w15 w16se w16cid w16 w16cex w16sdtdh wp14">
   <w15:commentEx w15:paraId="60E59C55" w15:done="0"/>
+  <w15:commentEx w15:paraId="4258C347" w15:done="0"/>
+  <w15:commentEx w15:paraId="5B1BA495" w15:done="0"/>
+  <w15:commentEx w15:paraId="006D65B1" w15:done="0"/>
+  <w15:commentEx w15:paraId="42E0824E" w15:done="0"/>
+  <w15:commentEx w15:paraId="516F1119" w15:done="0"/>
+  <w15:commentEx w15:paraId="227FC11F" w15:done="0"/>
   <w15:commentEx w15:paraId="2498068A" w15:done="0"/>
+  <w15:commentEx w15:paraId="4007FC12" w15:paraIdParent="2498068A" w15:done="0"/>
+  <w15:commentEx w15:paraId="4F20D728" w15:done="0"/>
+  <w15:commentEx w15:paraId="7125D512" w15:done="0"/>
   <w15:commentEx w15:paraId="712EB427" w15:done="0"/>
+  <w15:commentEx w15:paraId="1BC3508F" w15:paraIdParent="712EB427" w15:done="0"/>
+  <w15:commentEx w15:paraId="285AFFD2" w15:done="0"/>
 </w15:commentsEx>
 </file>
 
 <file path=word/commentsExtensible.xml><?xml version="1.0" encoding="utf-8"?>
 <w16cex:commentsExtensible xmlns:wpc="http://schemas.microsoft.com/office/word/2010/wordprocessingCanvas" xmlns:cx="http://schemas.microsoft.com/office/drawing/2014/chartex" xmlns:cx1="http://schemas.microsoft.com/office/drawing/2015/9/8/chartex" xmlns:cx2="http://schemas.microsoft.com/office/drawing/2015/10/21/chartex" xmlns:cx3="http://schemas.microsoft.com/office/drawing/2016/5/9/chartex" xmlns:cx4="http://schemas.microsoft.com/office/drawing/2016/5/10/chartex" xmlns:cx5="http://schemas.microsoft.com/office/drawing/2016/5/11/chartex" xmlns:cx6="http://schemas.microsoft.com/office/drawing/2016/5/12/chartex" xmlns:cx7="http://schemas.microsoft.com/office/drawing/2016/5/13/chartex" xmlns:cx8="http://schemas.microsoft.com/office/drawing/2016/5/14/chartex" xmlns:cr="http://schemas.microsoft.com/office/comments/2020/reactions" xmlns:mc="http://schemas.openxmlformats.org/markup-compatibility/2006" xmlns:aink="http://schemas.microsoft.com/office/drawing/2016/ink" xmlns:am3d="http://schemas.microsoft.com/office/drawing/2017/model3d" xmlns:o="urn:schemas-microsoft-com:office:office" xmlns:oel="http://schemas.microsoft.com/office/2019/extlst" xmlns:r="http://schemas.openxmlformats.org/officeDocument/2006/relationships" xmlns:m="http://schemas.openxmlformats.org/officeDocument/2006/math" xmlns:v="urn:schemas-microsoft-com:vml" xmlns:wp14="http://schemas.microsoft.com/office/word/2010/wordprocessingDrawing" xmlns:wp="http://schemas.openxmlformats.org/drawingml/2006/wordprocessingDrawing" xmlns:w10="urn:schemas-microsoft-com:office:word" xmlns:w="http://schemas.openxmlformats.org/wordprocessingml/2006/main" xmlns:w14="http://schemas.microsoft.com/office/word/2010/wordml" xmlns:w15="http://schemas.microsoft.com/office/word/2012/wordml" xmlns:w16cex="http://schemas.microsoft.com/office/word/2018/wordml/cex" xmlns:w16cid="http://schemas.microsoft.com/office/word/2016/wordml/cid" xmlns:w16="http://schemas.microsoft.com/office/word/2018/wordml" xmlns:w16sdtdh="http://schemas.microsoft.com/office/word/2020/wordml/sdtdatahash" xmlns:w16se="http://schemas.microsoft.com/office/word/2015/wordml/symex" xmlns:wpg="http://schemas.microsoft.com/office/word/2010/wordprocessingGroup" xmlns:wpi="http://schemas.microsoft.com/office/word/2010/wordprocessingInk" xmlns:wne="http://schemas.microsoft.com/office/word/2006/wordml" xmlns:wps="http://schemas.microsoft.com/office/word/2010/wordprocessingShape" mc:Ignorable="w14 w15 w16se w16cid w16 w16cex w16sdtdh cr wp14">
   <w16cex:commentExtensible w16cex:durableId="27E659C6" w16cex:dateUtc="2024-03-13T06:02:00Z"/>
+  <w16cex:commentExtensible w16cex:durableId="0A96E9AD" w16cex:dateUtc="2024-03-31T06:08:00Z"/>
+  <w16cex:commentExtensible w16cex:durableId="3DC85121" w16cex:dateUtc="2024-03-31T06:11:00Z"/>
+  <w16cex:commentExtensible w16cex:durableId="39415506" w16cex:dateUtc="2024-03-31T06:16:00Z"/>
+  <w16cex:commentExtensible w16cex:durableId="18C956A3" w16cex:dateUtc="2024-03-31T06:17:00Z"/>
+  <w16cex:commentExtensible w16cex:durableId="77C6BBC4" w16cex:dateUtc="2024-03-31T06:18:00Z"/>
+  <w16cex:commentExtensible w16cex:durableId="22BD3642" w16cex:dateUtc="2024-03-31T06:31:00Z"/>
   <w16cex:commentExtensible w16cex:durableId="3289722D" w16cex:dateUtc="2024-03-13T11:09:00Z"/>
+  <w16cex:commentExtensible w16cex:durableId="31B3DE96" w16cex:dateUtc="2024-03-31T06:20:00Z"/>
+  <w16cex:commentExtensible w16cex:durableId="7423E955" w16cex:dateUtc="2024-03-31T06:24:00Z"/>
+  <w16cex:commentExtensible w16cex:durableId="68FD5F41" w16cex:dateUtc="2024-03-31T06:25:00Z"/>
   <w16cex:commentExtensible w16cex:durableId="429FF457" w16cex:dateUtc="2024-03-13T11:03:00Z"/>
+  <w16cex:commentExtensible w16cex:durableId="13750229" w16cex:dateUtc="2024-03-31T06:27:00Z"/>
+  <w16cex:commentExtensible w16cex:durableId="31841DCC" w16cex:dateUtc="2024-03-31T06:28:00Z"/>
 </w16cex:commentsExtensible>
 </file>
 
 <file path=word/commentsIds.xml><?xml version="1.0" encoding="utf-8"?>
 <w16cid:commentsIds xmlns:wpc="http://schemas.microsoft.com/office/word/2010/wordprocessingCanvas" xmlns:cx="http://schemas.microsoft.com/office/drawing/2014/chartex" xmlns:cx1="http://schemas.microsoft.com/office/drawing/2015/9/8/chartex" xmlns:cx2="http://schemas.microsoft.com/office/drawing/2015/10/21/chartex" xmlns:cx3="http://schemas.microsoft.com/office/drawing/2016/5/9/chartex" xmlns:cx4="http://schemas.microsoft.com/office/drawing/2016/5/10/chartex" xmlns:cx5="http://schemas.microsoft.com/office/drawing/2016/5/11/chartex" xmlns:cx6="http://schemas.microsoft.com/office/drawing/2016/5/12/chartex" xmlns:cx7="http://schemas.microsoft.com/office/drawing/2016/5/13/chartex" xmlns:cx8="http://schemas.microsoft.com/office/drawing/2016/5/14/chartex" xmlns:mc="http://schemas.openxmlformats.org/markup-compatibility/2006" xmlns:aink="http://schemas.microsoft.com/office/drawing/2016/ink" xmlns:am3d="http://schemas.microsoft.com/office/drawing/2017/model3d" xmlns:o="urn:schemas-microsoft-com:office:office" xmlns:oel="http://schemas.microsoft.com/office/2019/extlst" xmlns:r="http://schemas.openxmlformats.org/officeDocument/2006/relationships" xmlns:m="http://schemas.openxmlformats.org/officeDocument/2006/math" xmlns:v="urn:schemas-microsoft-com:vml" xmlns:wp14="http://schemas.microsoft.com/office/word/2010/wordprocessingDrawing" xmlns:wp="http://schemas.openxmlformats.org/drawingml/2006/wordprocessingDrawing" xmlns:w10="urn:schemas-microsoft-com:office:word" xmlns:w="http://schemas.openxmlformats.org/wordprocessingml/2006/main" xmlns:w14="http://schemas.microsoft.com/office/word/2010/wordml" xmlns:w15="http://schemas.microsoft.com/office/word/2012/wordml" xmlns:w16cex="http://schemas.microsoft.com/office/word/2018/wordml/cex" xmlns:w16cid="http://schemas.microsoft.com/office/word/2016/wordml/cid" xmlns:w16="http://schemas.microsoft.com/office/word/2018/wordml" xmlns:w16sdtdh="http://schemas.microsoft.com/office/word/2020/wordml/sdtdatahash" xmlns:w16se="http://schemas.microsoft.com/office/word/2015/wordml/symex" xmlns:wpg="http://schemas.microsoft.com/office/word/2010/wordprocessingGroup" xmlns:wpi="http://schemas.microsoft.com/office/word/2010/wordprocessingInk" xmlns:wne="http://schemas.microsoft.com/office/word/2006/wordml" xmlns:wps="http://schemas.microsoft.com/office/word/2010/wordprocessingShape" mc:Ignorable="w14 w15 w16se w16cid w16 w16cex w16sdtdh wp14">
   <w16cid:commentId w16cid:paraId="60E59C55" w16cid:durableId="27E659C6"/>
+  <w16cid:commentId w16cid:paraId="4258C347" w16cid:durableId="0A96E9AD"/>
+  <w16cid:commentId w16cid:paraId="5B1BA495" w16cid:durableId="3DC85121"/>
+  <w16cid:commentId w16cid:paraId="006D65B1" w16cid:durableId="39415506"/>
+  <w16cid:commentId w16cid:paraId="42E0824E" w16cid:durableId="18C956A3"/>
+  <w16cid:commentId w16cid:paraId="516F1119" w16cid:durableId="77C6BBC4"/>
+  <w16cid:commentId w16cid:paraId="227FC11F" w16cid:durableId="22BD3642"/>
   <w16cid:commentId w16cid:paraId="2498068A" w16cid:durableId="3289722D"/>
+  <w16cid:commentId w16cid:paraId="4007FC12" w16cid:durableId="31B3DE96"/>
+  <w16cid:commentId w16cid:paraId="4F20D728" w16cid:durableId="7423E955"/>
+  <w16cid:commentId w16cid:paraId="7125D512" w16cid:durableId="68FD5F41"/>
   <w16cid:commentId w16cid:paraId="712EB427" w16cid:durableId="429FF457"/>
+  <w16cid:commentId w16cid:paraId="1BC3508F" w16cid:durableId="13750229"/>
+  <w16cid:commentId w16cid:paraId="285AFFD2" w16cid:durableId="31841DCC"/>
 </w16cid:commentsIds>
 </file>
 
@@ -26900,7 +27776,7 @@
         <w:sz w:val="20"/>
       </w:rPr>
     </w:pPr>
-    <w:del w:id="185" w:author="Samriddhi Ranjan" w:date="2024-03-13T14:53:00Z">
+    <w:del w:id="246" w:author="Samriddhi Ranjan" w:date="2024-03-13T14:53:00Z">
       <w:r>
         <w:rPr>
           <w:rStyle w:val="PageNumber"/>
@@ -26922,7 +27798,7 @@
         <w:delText xml:space="preserve"> Study </w:delText>
       </w:r>
     </w:del>
-    <w:ins w:id="186" w:author="Samriddhi Ranjan" w:date="2024-03-13T14:53:00Z">
+    <w:ins w:id="247" w:author="Samriddhi Ranjan" w:date="2024-03-13T14:53:00Z">
       <w:r>
         <w:rPr>
           <w:rStyle w:val="PageNumber"/>
@@ -26962,7 +27838,7 @@
       </w:rPr>
       <w:t xml:space="preserve">Ver </w:t>
     </w:r>
-    <w:del w:id="187" w:author="Samriddhi Ranjan" w:date="2024-03-13T14:53:00Z">
+    <w:del w:id="248" w:author="Samriddhi Ranjan" w:date="2024-03-13T14:53:00Z">
       <w:r>
         <w:rPr>
           <w:rStyle w:val="PageNumber"/>
@@ -26982,7 +27858,7 @@
         <w:delText>0</w:delText>
       </w:r>
     </w:del>
-    <w:ins w:id="188" w:author="Samriddhi Ranjan" w:date="2024-03-13T14:53:00Z">
+    <w:ins w:id="249" w:author="Samriddhi Ranjan" w:date="2024-03-13T14:53:00Z">
       <w:r>
         <w:rPr>
           <w:rStyle w:val="PageNumber"/>
@@ -27002,7 +27878,7 @@
       </w:rPr>
       <w:t xml:space="preserve"> Dated </w:t>
     </w:r>
-    <w:ins w:id="189" w:author="Samriddhi Ranjan" w:date="2024-03-13T14:54:00Z">
+    <w:ins w:id="250" w:author="Samriddhi Ranjan" w:date="2024-03-13T14:54:00Z">
       <w:r>
         <w:rPr>
           <w:rStyle w:val="PageNumber"/>
@@ -29395,6 +30271,9 @@
 
 <file path=word/people.xml><?xml version="1.0" encoding="utf-8"?>
 <w15:people xmlns:wpc="http://schemas.microsoft.com/office/word/2010/wordprocessingCanvas" xmlns:cx="http://schemas.microsoft.com/office/drawing/2014/chartex" xmlns:cx1="http://schemas.microsoft.com/office/drawing/2015/9/8/chartex" xmlns:cx2="http://schemas.microsoft.com/office/drawing/2015/10/21/chartex" xmlns:cx3="http://schemas.microsoft.com/office/drawing/2016/5/9/chartex" xmlns:cx4="http://schemas.microsoft.com/office/drawing/2016/5/10/chartex" xmlns:cx5="http://schemas.microsoft.com/office/drawing/2016/5/11/chartex" xmlns:cx6="http://schemas.microsoft.com/office/drawing/2016/5/12/chartex" xmlns:cx7="http://schemas.microsoft.com/office/drawing/2016/5/13/chartex" xmlns:cx8="http://schemas.microsoft.com/office/drawing/2016/5/14/chartex" xmlns:mc="http://schemas.openxmlformats.org/markup-compatibility/2006" xmlns:aink="http://schemas.microsoft.com/office/drawing/2016/ink" xmlns:am3d="http://schemas.microsoft.com/office/drawing/2017/model3d" xmlns:o="urn:schemas-microsoft-com:office:office" xmlns:oel="http://schemas.microsoft.com/office/2019/extlst" xmlns:r="http://schemas.openxmlformats.org/officeDocument/2006/relationships" xmlns:m="http://schemas.openxmlformats.org/officeDocument/2006/math" xmlns:v="urn:schemas-microsoft-com:vml" xmlns:wp14="http://schemas.microsoft.com/office/word/2010/wordprocessingDrawing" xmlns:wp="http://schemas.openxmlformats.org/drawingml/2006/wordprocessingDrawing" xmlns:w10="urn:schemas-microsoft-com:office:word" xmlns:w="http://schemas.openxmlformats.org/wordprocessingml/2006/main" xmlns:w14="http://schemas.microsoft.com/office/word/2010/wordml" xmlns:w15="http://schemas.microsoft.com/office/word/2012/wordml" xmlns:w16cex="http://schemas.microsoft.com/office/word/2018/wordml/cex" xmlns:w16cid="http://schemas.microsoft.com/office/word/2016/wordml/cid" xmlns:w16="http://schemas.microsoft.com/office/word/2018/wordml" xmlns:w16sdtdh="http://schemas.microsoft.com/office/word/2020/wordml/sdtdatahash" xmlns:w16se="http://schemas.microsoft.com/office/word/2015/wordml/symex" xmlns:wpg="http://schemas.microsoft.com/office/word/2010/wordprocessingGroup" xmlns:wpi="http://schemas.microsoft.com/office/word/2010/wordprocessingInk" xmlns:wne="http://schemas.microsoft.com/office/word/2006/wordml" xmlns:wps="http://schemas.microsoft.com/office/word/2010/wordprocessingShape" mc:Ignorable="w14 w15 w16se w16cid w16 w16cex w16sdtdh wp14">
+  <w15:person w15:author="Martin Gerdin Wärnberg">
+    <w15:presenceInfo w15:providerId="AD" w15:userId="S::martin.gerdin@ki.se::77153f61-4c5f-462a-acd4-483a5c64ba16"/>
+  </w15:person>
   <w15:person w15:author="Samriddhi Ranjan">
     <w15:presenceInfo w15:providerId="AD" w15:userId="S::SRanjan@georgeinstitute.org.in::cc717036-8204-48fa-a99b-e521c594995d"/>
   </w15:person>
@@ -29746,13 +30625,13 @@
     <w:next w:val="Normal"/>
     <w:autoRedefine/>
     <w:qFormat/>
-    <w:rsid w:val="00961280"/>
+    <w:rsid w:val="00136A96"/>
     <w:pPr>
       <w:keepNext/>
       <w:spacing w:before="240" w:after="60"/>
       <w:ind w:left="284"/>
       <w:outlineLvl w:val="1"/>
-      <w:pPrChange w:id="0" w:author="Samriddhi Ranjan" w:date="2024-03-13T16:39:00Z">
+      <w:pPrChange w:id="0" w:author="Martin Gerdin Wärnberg" w:date="2024-03-31T08:25:00Z">
         <w:pPr>
           <w:keepNext/>
           <w:spacing w:before="240" w:after="60"/>
@@ -29767,7 +30646,7 @@
       <w:sz w:val="22"/>
       <w:szCs w:val="22"/>
       <w:lang w:val="en-US"/>
-      <w:rPrChange w:id="0" w:author="Samriddhi Ranjan" w:date="2024-03-13T16:39:00Z">
+      <w:rPrChange w:id="0" w:author="Martin Gerdin Wärnberg" w:date="2024-03-31T08:25:00Z">
         <w:rPr>
           <w:rFonts w:asciiTheme="minorHAnsi" w:hAnsiTheme="minorHAnsi" w:cstheme="minorHAnsi"/>
           <w:b/>
@@ -31984,15 +32863,15 @@
     <dgm:cxn modelId="{533C6129-85F5-4BDE-A2AC-CE32032EBB7D}" type="presOf" srcId="{DEBA968A-8FCC-45E3-8765-E4D35835F356}" destId="{867EC09E-E79F-433D-896E-0269B687675F}" srcOrd="0" destOrd="0" presId="urn:microsoft.com/office/officeart/2005/8/layout/bProcess4"/>
     <dgm:cxn modelId="{FD94A135-6BD3-4B7E-B7C4-1678B4AB6B43}" type="presOf" srcId="{D453DCA8-5FF3-41A7-8BFA-86B8D989008D}" destId="{84C4707C-C52F-4D3D-B5CA-62096B1D8873}" srcOrd="0" destOrd="0" presId="urn:microsoft.com/office/officeart/2005/8/layout/bProcess4"/>
     <dgm:cxn modelId="{B060AA36-ECC7-4862-A87A-65CFCC94DBEC}" type="presOf" srcId="{74100E23-2C06-4486-A591-80FFDF82D2E2}" destId="{A1918AAC-F9BB-4D8E-903C-D2031E6E9A3D}" srcOrd="0" destOrd="0" presId="urn:microsoft.com/office/officeart/2005/8/layout/bProcess4"/>
-    <dgm:cxn modelId="{2839B960-6D96-4AD7-9B85-B69E2C7AB01A}" type="presOf" srcId="{B70BD279-C615-457C-BE54-197C943F5C32}" destId="{6F561ABD-FE50-4D2D-932E-407532B00136}" srcOrd="0" destOrd="0" presId="urn:microsoft.com/office/officeart/2005/8/layout/bProcess4"/>
     <dgm:cxn modelId="{B7D3A745-452D-491C-8E70-04B9AFFD75FB}" type="presOf" srcId="{59E14945-5EC5-4C4E-9B10-842450F0CDCE}" destId="{C766356A-C7C6-4AB2-8015-DF57A404EBFB}" srcOrd="0" destOrd="0" presId="urn:microsoft.com/office/officeart/2005/8/layout/bProcess4"/>
     <dgm:cxn modelId="{5050E245-E624-4262-A2AB-B8599D16FE59}" srcId="{59E14945-5EC5-4C4E-9B10-842450F0CDCE}" destId="{B89A94AF-999F-48A6-AB90-568A5CB31AE6}" srcOrd="2" destOrd="0" parTransId="{7AEE1BC7-E9AC-45E3-97FC-12F243C2ABA5}" sibTransId="{83CC46DC-000C-4431-B716-98E7FA6243E4}"/>
     <dgm:cxn modelId="{935C8648-FACB-4133-8A69-99273F62F4FA}" type="presOf" srcId="{89296B88-9311-4A1A-99D1-C86FA9B2F4D9}" destId="{C321E36B-6A96-4FAF-8ABF-B5141130402D}" srcOrd="0" destOrd="0" presId="urn:microsoft.com/office/officeart/2005/8/layout/bProcess4"/>
     <dgm:cxn modelId="{F3594D4D-C699-414E-AFAE-29AB312D44BF}" srcId="{59E14945-5EC5-4C4E-9B10-842450F0CDCE}" destId="{B70BD279-C615-457C-BE54-197C943F5C32}" srcOrd="5" destOrd="0" parTransId="{F2B24DCE-B605-4659-BFC7-DCE15515EFAE}" sibTransId="{24D2017B-17DE-425C-AF63-40296AFFDEC6}"/>
     <dgm:cxn modelId="{494BBA4D-B2DD-4212-BEFD-FE09EAA8DB8B}" type="presOf" srcId="{24D2017B-17DE-425C-AF63-40296AFFDEC6}" destId="{9520BD0A-D00F-47DC-8834-583E8F553C69}" srcOrd="0" destOrd="0" presId="urn:microsoft.com/office/officeart/2005/8/layout/bProcess4"/>
     <dgm:cxn modelId="{7866F54F-C8CA-43D9-8283-63650F6EFC21}" type="presOf" srcId="{83CC46DC-000C-4431-B716-98E7FA6243E4}" destId="{D303F6F4-03A7-42EE-8EB8-FDBFA4E0DD87}" srcOrd="0" destOrd="0" presId="urn:microsoft.com/office/officeart/2005/8/layout/bProcess4"/>
+    <dgm:cxn modelId="{52474C55-E6DB-4FE3-B9D2-69CFEF8A12B7}" type="presOf" srcId="{E0065AD7-B8CA-426A-8E44-3E963E1F6DE7}" destId="{4FE17A33-4D78-440A-AD82-17C5EDCD9AEF}" srcOrd="0" destOrd="0" presId="urn:microsoft.com/office/officeart/2005/8/layout/bProcess4"/>
+    <dgm:cxn modelId="{2839B960-6D96-4AD7-9B85-B69E2C7AB01A}" type="presOf" srcId="{B70BD279-C615-457C-BE54-197C943F5C32}" destId="{6F561ABD-FE50-4D2D-932E-407532B00136}" srcOrd="0" destOrd="0" presId="urn:microsoft.com/office/officeart/2005/8/layout/bProcess4"/>
     <dgm:cxn modelId="{BF8C4A74-841D-4115-98F3-2AB4933BC587}" type="presOf" srcId="{69A042A7-C2D4-4348-B343-E1E46B2CF35F}" destId="{908DCE4E-C372-4C03-AED4-6D8B9ED820AE}" srcOrd="0" destOrd="0" presId="urn:microsoft.com/office/officeart/2005/8/layout/bProcess4"/>
-    <dgm:cxn modelId="{52474C55-E6DB-4FE3-B9D2-69CFEF8A12B7}" type="presOf" srcId="{E0065AD7-B8CA-426A-8E44-3E963E1F6DE7}" destId="{4FE17A33-4D78-440A-AD82-17C5EDCD9AEF}" srcOrd="0" destOrd="0" presId="urn:microsoft.com/office/officeart/2005/8/layout/bProcess4"/>
     <dgm:cxn modelId="{DB6D8676-FA2A-4C67-B039-642833641821}" type="presOf" srcId="{129A452E-7C0B-47D6-A7A5-EBDDA50350F1}" destId="{09575C31-382F-4C59-924B-D6697433A030}" srcOrd="0" destOrd="0" presId="urn:microsoft.com/office/officeart/2005/8/layout/bProcess4"/>
     <dgm:cxn modelId="{EE9F6E7C-62B5-4154-9626-8954280B50C7}" srcId="{59E14945-5EC5-4C4E-9B10-842450F0CDCE}" destId="{E9B4C58B-B4F4-4AD6-AA97-7D3E54C1593B}" srcOrd="7" destOrd="0" parTransId="{1AB04DF8-F03C-425A-9FE0-87DB9FB18CF5}" sibTransId="{1BE7400F-097D-4C0B-8A74-F4393A8DC3DF}"/>
     <dgm:cxn modelId="{9AAB3F7D-D72B-48FF-9527-2516131DC976}" type="presOf" srcId="{54D978BB-6C4F-4F0D-824F-64DDE71B53A8}" destId="{2A49E180-0E92-4D57-B0A6-E537729C193A}" srcOrd="0" destOrd="0" presId="urn:microsoft.com/office/officeart/2005/8/layout/bProcess4"/>
@@ -34917,6 +35796,10 @@
 </file>
 
 <file path=customXml/item1.xml><?xml version="1.0" encoding="utf-8"?>
+<b:Sources xmlns:b="http://schemas.openxmlformats.org/officeDocument/2006/bibliography" xmlns="http://schemas.openxmlformats.org/officeDocument/2006/bibliography" SelectedStyle="\APASixthEditionOfficeOnline.xsl" StyleName="APA" Version="6"/>
+</file>
+
+<file path=customXml/item2.xml><?xml version="1.0" encoding="utf-8"?>
 <?mso-contentType ?>
 <FormTemplates xmlns="http://schemas.microsoft.com/sharepoint/v3/contenttype/forms">
   <Display>DocumentLibraryForm</Display>
@@ -34925,14 +35808,78 @@
 </FormTemplates>
 </file>
 
-<file path=customXml/item2.xml><?xml version="1.0" encoding="utf-8"?>
-<b:Sources xmlns:b="http://schemas.openxmlformats.org/officeDocument/2006/bibliography" xmlns="http://schemas.openxmlformats.org/officeDocument/2006/bibliography" SelectedStyle="\APASixthEditionOfficeOnline.xsl" StyleName="APA" Version="6"/>
-</file>
-
 <file path=customXml/item3.xml><?xml version="1.0" encoding="utf-8"?>
-<LongProperties xmlns="http://schemas.microsoft.com/office/2006/metadata/longProperties">
-  <LongProp xmlns="" name="TaxCatchAll"><![CDATA[19;#Global|6158915b-436a-44dd-bffa-dee9ed4d63e2;#22;#Effective|93da097e-2894-43e2-9609-def5444f39f4;#152;#DM-SOP-32 Data Management Plan|a9e0a0e0-5f10-45a6-8f38-12ca01d95b2f;#151;#009-SOP-01 Data Management Plan|72c54c05-3e6b-43d0-b46d-5dec1652ad2f;#43;#Associated Document|b985bd44-3aeb-4711-8d19-6914dfc5169f]]></LongProp>
-</LongProperties>
+<p:properties xmlns:p="http://schemas.microsoft.com/office/2006/metadata/properties" xmlns:xsi="http://www.w3.org/2001/XMLSchema-instance" xmlns:pc="http://schemas.microsoft.com/office/infopath/2007/PartnerControls">
+  <documentManagement>
+    <TaxCatchAll xmlns="a5b919ac-6786-4dee-8e48-17f49cef9213">
+      <Value>11</Value>
+      <Value>17</Value>
+      <Value>2</Value>
+      <Value>449</Value>
+      <Value>448</Value>
+    </TaxCatchAll>
+    <f04d4a8950da4f8885f75774ed8e4308 xmlns="11a23ded-7eee-4b82-b127-7556e8fa3f37" xsi:nil="true"/>
+    <Owner xmlns="11a23ded-7eee-4b82-b127-7556e8fa3f37">
+      <UserInfo>
+        <DisplayName/>
+        <AccountId xsi:nil="true"/>
+        <AccountType/>
+      </UserInfo>
+    </Owner>
+    <a7bee574d05c4bf199d1f62a2cd12c85 xmlns="11a23ded-7eee-4b82-b127-7556e8fa3f37">
+      <Terms xmlns="http://schemas.microsoft.com/office/infopath/2007/PartnerControls">
+        <TermInfo xmlns="http://schemas.microsoft.com/office/infopath/2007/PartnerControls">
+          <TermName xmlns="http://schemas.microsoft.com/office/infopath/2007/PartnerControls">Effective</TermName>
+          <TermId xmlns="http://schemas.microsoft.com/office/infopath/2007/PartnerControls">93da097e-2894-43e2-9609-def5444f39f4</TermId>
+        </TermInfo>
+      </Terms>
+    </a7bee574d05c4bf199d1f62a2cd12c85>
+    <i65649ce5ad94ae0a23bde3b149afb80 xmlns="11a23ded-7eee-4b82-b127-7556e8fa3f37">
+      <Terms xmlns="http://schemas.microsoft.com/office/infopath/2007/PartnerControls">
+        <TermInfo xmlns="http://schemas.microsoft.com/office/infopath/2007/PartnerControls">
+          <TermName xmlns="http://schemas.microsoft.com/office/infopath/2007/PartnerControls">Global</TermName>
+          <TermId xmlns="http://schemas.microsoft.com/office/infopath/2007/PartnerControls">6158915b-436a-44dd-bffa-dee9ed4d63e2</TermId>
+        </TermInfo>
+      </Terms>
+    </i65649ce5ad94ae0a23bde3b149afb80>
+    <bdcb4001be6b467ca027fe719e25da6d xmlns="11a23ded-7eee-4b82-b127-7556e8fa3f37">
+      <Terms xmlns="http://schemas.microsoft.com/office/infopath/2007/PartnerControls">
+        <TermInfo xmlns="http://schemas.microsoft.com/office/infopath/2007/PartnerControls">
+          <TermName xmlns="http://schemas.microsoft.com/office/infopath/2007/PartnerControls">Associated Document</TermName>
+          <TermId xmlns="http://schemas.microsoft.com/office/infopath/2007/PartnerControls">b985bd44-3aeb-4711-8d19-6914dfc5169f</TermId>
+        </TermInfo>
+      </Terms>
+    </bdcb4001be6b467ca027fe719e25da6d>
+    <o7d2376ccf02464a887642473c0314e5 xmlns="11a23ded-7eee-4b82-b127-7556e8fa3f37">DM-SOP-01 Data Management Plan|e1ae912d-fa00-4ea5-82ce-ca7a9590d2d8</o7d2376ccf02464a887642473c0314e5>
+    <Priority xmlns="11a23ded-7eee-4b82-b127-7556e8fa3f37">2</Priority>
+    <h004606fe45c40bab8bc5616e1b80e0b xmlns="11a23ded-7eee-4b82-b127-7556e8fa3f37">
+      <Terms xmlns="http://schemas.microsoft.com/office/infopath/2007/PartnerControls">
+        <TermInfo xmlns="http://schemas.microsoft.com/office/infopath/2007/PartnerControls">
+          <TermName xmlns="http://schemas.microsoft.com/office/infopath/2007/PartnerControls">DM- Data Management</TermName>
+          <TermId xmlns="http://schemas.microsoft.com/office/infopath/2007/PartnerControls">930460b2-80ea-43db-b1aa-2fdae4ca893f</TermId>
+        </TermInfo>
+      </Terms>
+    </h004606fe45c40bab8bc5616e1b80e0b>
+    <ReviewDate xmlns="11a23ded-7eee-4b82-b127-7556e8fa3f37">2022-07-15T14:00:00+00:00</ReviewDate>
+    <SharedWithUsers xmlns="a5b919ac-6786-4dee-8e48-17f49cef9213">
+      <UserInfo>
+        <DisplayName>Clare Arnott</DisplayName>
+        <AccountId>710</AccountId>
+        <AccountType/>
+      </UserInfo>
+      <UserInfo>
+        <DisplayName>Stacie Powell</DisplayName>
+        <AccountId>2018</AccountId>
+        <AccountType/>
+      </UserInfo>
+      <UserInfo>
+        <DisplayName>Shani S Thankachen</DisplayName>
+        <AccountId>2068</AccountId>
+        <AccountType/>
+      </UserInfo>
+    </SharedWithUsers>
+  </documentManagement>
+</p:properties>
 </file>
 
 <file path=customXml/item4.xml><?xml version="1.0" encoding="utf-8"?>
@@ -35169,80 +36116,20 @@
 </file>
 
 <file path=customXml/item5.xml><?xml version="1.0" encoding="utf-8"?>
-<p:properties xmlns:p="http://schemas.microsoft.com/office/2006/metadata/properties" xmlns:xsi="http://www.w3.org/2001/XMLSchema-instance" xmlns:pc="http://schemas.microsoft.com/office/infopath/2007/PartnerControls">
-  <documentManagement>
-    <TaxCatchAll xmlns="a5b919ac-6786-4dee-8e48-17f49cef9213">
-      <Value>11</Value>
-      <Value>17</Value>
-      <Value>2</Value>
-      <Value>449</Value>
-      <Value>448</Value>
-    </TaxCatchAll>
-    <f04d4a8950da4f8885f75774ed8e4308 xmlns="11a23ded-7eee-4b82-b127-7556e8fa3f37" xsi:nil="true"/>
-    <Owner xmlns="11a23ded-7eee-4b82-b127-7556e8fa3f37">
-      <UserInfo>
-        <DisplayName/>
-        <AccountId xsi:nil="true"/>
-        <AccountType/>
-      </UserInfo>
-    </Owner>
-    <a7bee574d05c4bf199d1f62a2cd12c85 xmlns="11a23ded-7eee-4b82-b127-7556e8fa3f37">
-      <Terms xmlns="http://schemas.microsoft.com/office/infopath/2007/PartnerControls">
-        <TermInfo xmlns="http://schemas.microsoft.com/office/infopath/2007/PartnerControls">
-          <TermName xmlns="http://schemas.microsoft.com/office/infopath/2007/PartnerControls">Effective</TermName>
-          <TermId xmlns="http://schemas.microsoft.com/office/infopath/2007/PartnerControls">93da097e-2894-43e2-9609-def5444f39f4</TermId>
-        </TermInfo>
-      </Terms>
-    </a7bee574d05c4bf199d1f62a2cd12c85>
-    <i65649ce5ad94ae0a23bde3b149afb80 xmlns="11a23ded-7eee-4b82-b127-7556e8fa3f37">
-      <Terms xmlns="http://schemas.microsoft.com/office/infopath/2007/PartnerControls">
-        <TermInfo xmlns="http://schemas.microsoft.com/office/infopath/2007/PartnerControls">
-          <TermName xmlns="http://schemas.microsoft.com/office/infopath/2007/PartnerControls">Global</TermName>
-          <TermId xmlns="http://schemas.microsoft.com/office/infopath/2007/PartnerControls">6158915b-436a-44dd-bffa-dee9ed4d63e2</TermId>
-        </TermInfo>
-      </Terms>
-    </i65649ce5ad94ae0a23bde3b149afb80>
-    <bdcb4001be6b467ca027fe719e25da6d xmlns="11a23ded-7eee-4b82-b127-7556e8fa3f37">
-      <Terms xmlns="http://schemas.microsoft.com/office/infopath/2007/PartnerControls">
-        <TermInfo xmlns="http://schemas.microsoft.com/office/infopath/2007/PartnerControls">
-          <TermName xmlns="http://schemas.microsoft.com/office/infopath/2007/PartnerControls">Associated Document</TermName>
-          <TermId xmlns="http://schemas.microsoft.com/office/infopath/2007/PartnerControls">b985bd44-3aeb-4711-8d19-6914dfc5169f</TermId>
-        </TermInfo>
-      </Terms>
-    </bdcb4001be6b467ca027fe719e25da6d>
-    <o7d2376ccf02464a887642473c0314e5 xmlns="11a23ded-7eee-4b82-b127-7556e8fa3f37">DM-SOP-01 Data Management Plan|e1ae912d-fa00-4ea5-82ce-ca7a9590d2d8</o7d2376ccf02464a887642473c0314e5>
-    <Priority xmlns="11a23ded-7eee-4b82-b127-7556e8fa3f37">2</Priority>
-    <h004606fe45c40bab8bc5616e1b80e0b xmlns="11a23ded-7eee-4b82-b127-7556e8fa3f37">
-      <Terms xmlns="http://schemas.microsoft.com/office/infopath/2007/PartnerControls">
-        <TermInfo xmlns="http://schemas.microsoft.com/office/infopath/2007/PartnerControls">
-          <TermName xmlns="http://schemas.microsoft.com/office/infopath/2007/PartnerControls">DM- Data Management</TermName>
-          <TermId xmlns="http://schemas.microsoft.com/office/infopath/2007/PartnerControls">930460b2-80ea-43db-b1aa-2fdae4ca893f</TermId>
-        </TermInfo>
-      </Terms>
-    </h004606fe45c40bab8bc5616e1b80e0b>
-    <ReviewDate xmlns="11a23ded-7eee-4b82-b127-7556e8fa3f37">2022-07-15T14:00:00+00:00</ReviewDate>
-    <SharedWithUsers xmlns="a5b919ac-6786-4dee-8e48-17f49cef9213">
-      <UserInfo>
-        <DisplayName>Clare Arnott</DisplayName>
-        <AccountId>710</AccountId>
-        <AccountType/>
-      </UserInfo>
-      <UserInfo>
-        <DisplayName>Stacie Powell</DisplayName>
-        <AccountId>2018</AccountId>
-        <AccountType/>
-      </UserInfo>
-      <UserInfo>
-        <DisplayName>Shani S Thankachen</DisplayName>
-        <AccountId>2068</AccountId>
-        <AccountType/>
-      </UserInfo>
-    </SharedWithUsers>
-  </documentManagement>
-</p:properties>
+<LongProperties xmlns="http://schemas.microsoft.com/office/2006/metadata/longProperties">
+  <LongProp xmlns="" name="TaxCatchAll"><![CDATA[19;#Global|6158915b-436a-44dd-bffa-dee9ed4d63e2;#22;#Effective|93da097e-2894-43e2-9609-def5444f39f4;#152;#DM-SOP-32 Data Management Plan|a9e0a0e0-5f10-45a6-8f38-12ca01d95b2f;#151;#009-SOP-01 Data Management Plan|72c54c05-3e6b-43d0-b46d-5dec1652ad2f;#43;#Associated Document|b985bd44-3aeb-4711-8d19-6914dfc5169f]]></LongProp>
+</LongProperties>
 </file>
 
 <file path=customXml/itemProps1.xml><?xml version="1.0" encoding="utf-8"?>
+<ds:datastoreItem xmlns:ds="http://schemas.openxmlformats.org/officeDocument/2006/customXml" ds:itemID="{E948940D-410A-4670-BDE9-E1B649515D55}">
+  <ds:schemaRefs>
+    <ds:schemaRef ds:uri="http://schemas.openxmlformats.org/officeDocument/2006/bibliography"/>
+  </ds:schemaRefs>
+</ds:datastoreItem>
+</file>
+
+<file path=customXml/itemProps2.xml><?xml version="1.0" encoding="utf-8"?>
 <ds:datastoreItem xmlns:ds="http://schemas.openxmlformats.org/officeDocument/2006/customXml" ds:itemID="{018E0B7D-1FE2-41AD-82BE-3248CA3F0881}">
   <ds:schemaRefs>
     <ds:schemaRef ds:uri="http://schemas.microsoft.com/sharepoint/v3/contenttype/forms"/>
@@ -35250,19 +36137,13 @@
 </ds:datastoreItem>
 </file>
 
-<file path=customXml/itemProps2.xml><?xml version="1.0" encoding="utf-8"?>
-<ds:datastoreItem xmlns:ds="http://schemas.openxmlformats.org/officeDocument/2006/customXml" ds:itemID="{E948940D-410A-4670-BDE9-E1B649515D55}">
+<file path=customXml/itemProps3.xml><?xml version="1.0" encoding="utf-8"?>
+<ds:datastoreItem xmlns:ds="http://schemas.openxmlformats.org/officeDocument/2006/customXml" ds:itemID="{B02487E6-1C78-4B5A-86FE-B91C6C7725A9}">
   <ds:schemaRefs>
-    <ds:schemaRef ds:uri="http://schemas.openxmlformats.org/officeDocument/2006/bibliography"/>
-  </ds:schemaRefs>
-</ds:datastoreItem>
-</file>
-
-<file path=customXml/itemProps3.xml><?xml version="1.0" encoding="utf-8"?>
-<ds:datastoreItem xmlns:ds="http://schemas.openxmlformats.org/officeDocument/2006/customXml" ds:itemID="{AF8B943C-3265-4608-9A7E-C4FF00F4B8AF}">
-  <ds:schemaRefs>
-    <ds:schemaRef ds:uri="http://schemas.microsoft.com/office/2006/metadata/longProperties"/>
-    <ds:schemaRef ds:uri=""/>
+    <ds:schemaRef ds:uri="http://schemas.microsoft.com/office/2006/metadata/properties"/>
+    <ds:schemaRef ds:uri="http://schemas.microsoft.com/office/infopath/2007/PartnerControls"/>
+    <ds:schemaRef ds:uri="a5b919ac-6786-4dee-8e48-17f49cef9213"/>
+    <ds:schemaRef ds:uri="11a23ded-7eee-4b82-b127-7556e8fa3f37"/>
   </ds:schemaRefs>
 </ds:datastoreItem>
 </file>
@@ -35287,12 +36168,10 @@
 </file>
 
 <file path=customXml/itemProps5.xml><?xml version="1.0" encoding="utf-8"?>
-<ds:datastoreItem xmlns:ds="http://schemas.openxmlformats.org/officeDocument/2006/customXml" ds:itemID="{B02487E6-1C78-4B5A-86FE-B91C6C7725A9}">
+<ds:datastoreItem xmlns:ds="http://schemas.openxmlformats.org/officeDocument/2006/customXml" ds:itemID="{AF8B943C-3265-4608-9A7E-C4FF00F4B8AF}">
   <ds:schemaRefs>
-    <ds:schemaRef ds:uri="http://schemas.microsoft.com/office/2006/metadata/properties"/>
-    <ds:schemaRef ds:uri="http://schemas.microsoft.com/office/infopath/2007/PartnerControls"/>
-    <ds:schemaRef ds:uri="a5b919ac-6786-4dee-8e48-17f49cef9213"/>
-    <ds:schemaRef ds:uri="11a23ded-7eee-4b82-b127-7556e8fa3f37"/>
+    <ds:schemaRef ds:uri="http://schemas.microsoft.com/office/2006/metadata/longProperties"/>
+    <ds:schemaRef ds:uri=""/>
   </ds:schemaRefs>
 </ds:datastoreItem>
 </file>
</xml_diff>